<commit_message>
last updates to resume and cover letter
</commit_message>
<xml_diff>
--- a/docs/Ratliff_Cover_Letter.docx
+++ b/docs/Ratliff_Cover_Letter.docx
@@ -313,8 +313,6 @@
         </w:rPr>
         <w:t xml:space="preserve"> as well as C, C++, Python, Ruby, Perl and PHP</w:t>
       </w:r>
-      <w:bookmarkStart w:id="0" w:name="_GoBack"/>
-      <w:bookmarkEnd w:id="0"/>
     </w:p>
     <w:p>
       <w:pPr>
@@ -393,15 +391,31 @@
         </w:rPr>
         <w:t xml:space="preserve">(home) or by e-mail at </w:t>
       </w:r>
-      <w:hyperlink r:id="rId8" w:history="1">
-        <w:r>
-          <w:rPr>
-            <w:rStyle w:val="Hyperlink"/>
-            <w:rFonts w:ascii="Arial" w:hAnsi="Arial" w:cs="Arial"/>
-          </w:rPr>
-          <w:t>trevor.w.ratliff@gmail.com</w:t>
-        </w:r>
-      </w:hyperlink>
+      <w:bookmarkStart w:id="0" w:name="_GoBack"/>
+      <w:r>
+        <w:fldChar w:fldCharType="begin"/>
+      </w:r>
+      <w:r>
+        <w:instrText xml:space="preserve"> HYPERLINK "mailto:trevor.w.ratliff@gmail.com" </w:instrText>
+      </w:r>
+      <w:r>
+        <w:fldChar w:fldCharType="separate"/>
+      </w:r>
+      <w:r>
+        <w:rPr>
+          <w:rStyle w:val="Hyperlink"/>
+          <w:rFonts w:ascii="Arial" w:hAnsi="Arial" w:cs="Arial"/>
+        </w:rPr>
+        <w:t>trevor.w.ratliff@gmail.com</w:t>
+      </w:r>
+      <w:r>
+        <w:rPr>
+          <w:rStyle w:val="Hyperlink"/>
+          <w:rFonts w:ascii="Arial" w:hAnsi="Arial" w:cs="Arial"/>
+        </w:rPr>
+        <w:fldChar w:fldCharType="end"/>
+      </w:r>
+      <w:bookmarkEnd w:id="0"/>
       <w:r>
         <w:rPr>
           <w:rFonts w:ascii="Arial" w:hAnsi="Arial" w:cs="Arial"/>
@@ -454,7 +468,7 @@
       </w:r>
     </w:p>
     <w:sectPr>
-      <w:headerReference w:type="default" r:id="rId9"/>
+      <w:headerReference w:type="default" r:id="rId8"/>
       <w:pgSz w:w="12240" w:h="15840" w:code="1"/>
       <w:pgMar w:top="1440" w:right="1800" w:bottom="1440" w:left="1800" w:header="720" w:footer="720" w:gutter="0"/>
       <w:cols w:space="720"/>
@@ -534,7 +548,7 @@
       <w:rPr>
         <w:noProof/>
       </w:rPr>
-      <w:t>July 18, 2013</w:t>
+      <w:t>February 5, 2015</w:t>
     </w:r>
     <w:r>
       <w:fldChar w:fldCharType="end"/>

</xml_diff>

<commit_message>
updates for another job ...
</commit_message>
<xml_diff>
--- a/docs/Ratliff_Cover_Letter.docx
+++ b/docs/Ratliff_Cover_Letter.docx
@@ -136,13 +136,13 @@
         <w:rPr>
           <w:rFonts w:ascii="Arial" w:hAnsi="Arial" w:cs="Arial"/>
         </w:rPr>
-        <w:t xml:space="preserve">I am writing in response to the job listing on your web site for a </w:t>
-      </w:r>
-      <w:r>
-        <w:rPr>
-          <w:rFonts w:ascii="Arial" w:hAnsi="Arial" w:cs="Arial"/>
-        </w:rPr>
-        <w:t>Systems Application Developer</w:t>
+        <w:t>I am writing in response to the job listing on your web site for a</w:t>
+      </w:r>
+      <w:r>
+        <w:rPr>
+          <w:rFonts w:ascii="Arial" w:hAnsi="Arial" w:cs="Arial"/>
+        </w:rPr>
+        <w:t>n</w:t>
       </w:r>
       <w:r>
         <w:rPr>
@@ -154,6 +154,18 @@
         <w:rPr>
           <w:rFonts w:ascii="Arial" w:hAnsi="Arial" w:cs="Arial"/>
         </w:rPr>
+        <w:t>Integration Development Sys Engineer III</w:t>
+      </w:r>
+      <w:r>
+        <w:rPr>
+          <w:rFonts w:ascii="Arial" w:hAnsi="Arial" w:cs="Arial"/>
+        </w:rPr>
+        <w:t xml:space="preserve"> </w:t>
+      </w:r>
+      <w:r>
+        <w:rPr>
+          <w:rFonts w:ascii="Arial" w:hAnsi="Arial" w:cs="Arial"/>
+        </w:rPr>
         <w:t>(Requisition No</w:t>
       </w:r>
       <w:r>
@@ -166,7 +178,7 @@
         <w:rPr>
           <w:rFonts w:ascii="Arial" w:hAnsi="Arial" w:cs="Arial"/>
         </w:rPr>
-        <w:t>RE02208</w:t>
+        <w:t>RE02553</w:t>
       </w:r>
       <w:r>
         <w:rPr>
@@ -311,7 +323,19 @@
         <w:rPr>
           <w:rFonts w:ascii="Arial" w:hAnsi="Arial" w:cs="Arial"/>
         </w:rPr>
-        <w:t xml:space="preserve"> as well as C, C++, Python, Ruby, Perl and PHP</w:t>
+        <w:t xml:space="preserve"> as well as C, C++</w:t>
+      </w:r>
+      <w:r>
+        <w:rPr>
+          <w:rFonts w:ascii="Arial" w:hAnsi="Arial" w:cs="Arial"/>
+        </w:rPr>
+        <w:t>, JavaScript, Python, Ruby</w:t>
+      </w:r>
+      <w:r>
+        <w:rPr>
+          <w:rFonts w:ascii="Arial" w:hAnsi="Arial" w:cs="Arial"/>
+        </w:rPr>
+        <w:t xml:space="preserve"> and PHP</w:t>
       </w:r>
     </w:p>
     <w:p>
@@ -355,8 +379,28 @@
         <w:rPr>
           <w:rFonts w:ascii="Arial" w:hAnsi="Arial" w:cs="Arial"/>
         </w:rPr>
-        <w:t xml:space="preserve">Multi-media skills with Flash and 3D modeling and animation </w:t>
-      </w:r>
+        <w:t>Work with Public</w:t>
+      </w:r>
+      <w:r>
+        <w:rPr>
+          <w:rFonts w:ascii="Arial" w:hAnsi="Arial" w:cs="Arial"/>
+        </w:rPr>
+        <w:t xml:space="preserve"> Key Infrastructure (PKI) access control</w:t>
+      </w:r>
+      <w:r>
+        <w:rPr>
+          <w:rFonts w:ascii="Arial" w:hAnsi="Arial" w:cs="Arial"/>
+        </w:rPr>
+        <w:t xml:space="preserve"> </w:t>
+      </w:r>
+      <w:r>
+        <w:rPr>
+          <w:rFonts w:ascii="Arial" w:hAnsi="Arial" w:cs="Arial"/>
+        </w:rPr>
+        <w:t>via Common Access Cards for applications</w:t>
+      </w:r>
+      <w:bookmarkStart w:id="0" w:name="_GoBack"/>
+      <w:bookmarkEnd w:id="0"/>
     </w:p>
     <w:p>
       <w:pPr>
@@ -377,7 +421,25 @@
         <w:rPr>
           <w:rFonts w:ascii="Arial" w:hAnsi="Arial" w:cs="Arial"/>
         </w:rPr>
-        <w:t>I would welcome the opportunity to further discuss this position with you. If you have questions or would like to schedule an interview, please contact me by phone at 859-257-8304 (work) or 859-559-4316</w:t>
+        <w:t>I would welcome the opportunity to further discuss this position with you. If you have questions or would like to schedule an interview, please contact me by phone at 859-257-8304 (work) or 859-</w:t>
+      </w:r>
+      <w:r>
+        <w:rPr>
+          <w:rFonts w:ascii="Arial" w:hAnsi="Arial" w:cs="Arial"/>
+        </w:rPr>
+        <w:t>428</w:t>
+      </w:r>
+      <w:r>
+        <w:rPr>
+          <w:rFonts w:ascii="Arial" w:hAnsi="Arial" w:cs="Arial"/>
+        </w:rPr>
+        <w:t>-</w:t>
+      </w:r>
+      <w:r>
+        <w:rPr>
+          <w:rFonts w:ascii="Arial" w:hAnsi="Arial" w:cs="Arial"/>
+        </w:rPr>
+        <w:t>8760</w:t>
       </w:r>
       <w:r>
         <w:rPr>
@@ -389,33 +451,29 @@
         <w:rPr>
           <w:rFonts w:ascii="Arial" w:hAnsi="Arial" w:cs="Arial"/>
         </w:rPr>
-        <w:t xml:space="preserve">(home) or by e-mail at </w:t>
-      </w:r>
-      <w:bookmarkStart w:id="0" w:name="_GoBack"/>
-      <w:r>
-        <w:fldChar w:fldCharType="begin"/>
-      </w:r>
-      <w:r>
-        <w:instrText xml:space="preserve"> HYPERLINK "mailto:trevor.w.ratliff@gmail.com" </w:instrText>
-      </w:r>
-      <w:r>
-        <w:fldChar w:fldCharType="separate"/>
-      </w:r>
-      <w:r>
-        <w:rPr>
-          <w:rStyle w:val="Hyperlink"/>
-          <w:rFonts w:ascii="Arial" w:hAnsi="Arial" w:cs="Arial"/>
-        </w:rPr>
-        <w:t>trevor.w.ratliff@gmail.com</w:t>
-      </w:r>
-      <w:r>
-        <w:rPr>
-          <w:rStyle w:val="Hyperlink"/>
-          <w:rFonts w:ascii="Arial" w:hAnsi="Arial" w:cs="Arial"/>
-        </w:rPr>
-        <w:fldChar w:fldCharType="end"/>
-      </w:r>
-      <w:bookmarkEnd w:id="0"/>
+        <w:t>(</w:t>
+      </w:r>
+      <w:r>
+        <w:rPr>
+          <w:rFonts w:ascii="Arial" w:hAnsi="Arial" w:cs="Arial"/>
+        </w:rPr>
+        <w:t>cell</w:t>
+      </w:r>
+      <w:r>
+        <w:rPr>
+          <w:rFonts w:ascii="Arial" w:hAnsi="Arial" w:cs="Arial"/>
+        </w:rPr>
+        <w:t xml:space="preserve">) or by e-mail at </w:t>
+      </w:r>
+      <w:hyperlink r:id="rId8" w:history="1">
+        <w:r>
+          <w:rPr>
+            <w:rStyle w:val="Hyperlink"/>
+            <w:rFonts w:ascii="Arial" w:hAnsi="Arial" w:cs="Arial"/>
+          </w:rPr>
+          <w:t>trevor.w.ratliff@gmail.com</w:t>
+        </w:r>
+      </w:hyperlink>
       <w:r>
         <w:rPr>
           <w:rFonts w:ascii="Arial" w:hAnsi="Arial" w:cs="Arial"/>
@@ -438,6 +496,12 @@
           <w:rFonts w:ascii="Arial" w:hAnsi="Arial" w:cs="Arial"/>
         </w:rPr>
       </w:pPr>
+      <w:r>
+        <w:rPr>
+          <w:rFonts w:ascii="Arial" w:hAnsi="Arial" w:cs="Arial"/>
+        </w:rPr>
+        <w:t>Sincerely,</w:t>
+      </w:r>
     </w:p>
     <w:p>
       <w:pPr>
@@ -450,25 +514,11 @@
         <w:rPr>
           <w:rFonts w:ascii="Arial" w:hAnsi="Arial" w:cs="Arial"/>
         </w:rPr>
-        <w:t>Sincerely,</w:t>
-      </w:r>
-    </w:p>
-    <w:p>
-      <w:pPr>
-        <w:spacing w:line="360" w:lineRule="auto"/>
-        <w:rPr>
-          <w:rFonts w:ascii="Arial" w:hAnsi="Arial" w:cs="Arial"/>
-        </w:rPr>
-      </w:pPr>
-      <w:r>
-        <w:rPr>
-          <w:rFonts w:ascii="Arial" w:hAnsi="Arial" w:cs="Arial"/>
-        </w:rPr>
         <w:t>Trevor Ratliff</w:t>
       </w:r>
     </w:p>
     <w:sectPr>
-      <w:headerReference w:type="default" r:id="rId8"/>
+      <w:headerReference w:type="default" r:id="rId9"/>
       <w:pgSz w:w="12240" w:h="15840" w:code="1"/>
       <w:pgMar w:top="1440" w:right="1800" w:bottom="1440" w:left="1800" w:header="720" w:footer="720" w:gutter="0"/>
       <w:cols w:space="720"/>

</xml_diff>

<commit_message>
updating cover letter for job
</commit_message>
<xml_diff>
--- a/docs/Ratliff_Cover_Letter.docx
+++ b/docs/Ratliff_Cover_Letter.docx
@@ -1,6 +1,6 @@
 
 <file path=word/document.xml><?xml version="1.0" encoding="utf-8"?>
-<w:document xmlns:wpc="http://schemas.microsoft.com/office/word/2010/wordprocessingCanvas" xmlns:mc="http://schemas.openxmlformats.org/markup-compatibility/2006" xmlns:o="urn:schemas-microsoft-com:office:office" xmlns:r="http://schemas.openxmlformats.org/officeDocument/2006/relationships" xmlns:m="http://schemas.openxmlformats.org/officeDocument/2006/math" xmlns:v="urn:schemas-microsoft-com:vml" xmlns:wp14="http://schemas.microsoft.com/office/word/2010/wordprocessingDrawing" xmlns:wp="http://schemas.openxmlformats.org/drawingml/2006/wordprocessingDrawing" xmlns:w10="urn:schemas-microsoft-com:office:word" xmlns:w="http://schemas.openxmlformats.org/wordprocessingml/2006/main" xmlns:w14="http://schemas.microsoft.com/office/word/2010/wordml" xmlns:wpg="http://schemas.microsoft.com/office/word/2010/wordprocessingGroup" xmlns:wpi="http://schemas.microsoft.com/office/word/2010/wordprocessingInk" xmlns:wne="http://schemas.microsoft.com/office/word/2006/wordml" xmlns:wps="http://schemas.microsoft.com/office/word/2010/wordprocessingShape" mc:Ignorable="w14 wp14">
+<w:document xmlns:wpc="http://schemas.microsoft.com/office/word/2010/wordprocessingCanvas" xmlns:mc="http://schemas.openxmlformats.org/markup-compatibility/2006" xmlns:o="urn:schemas-microsoft-com:office:office" xmlns:r="http://schemas.openxmlformats.org/officeDocument/2006/relationships" xmlns:m="http://schemas.openxmlformats.org/officeDocument/2006/math" xmlns:v="urn:schemas-microsoft-com:vml" xmlns:wp14="http://schemas.microsoft.com/office/word/2010/wordprocessingDrawing" xmlns:wp="http://schemas.openxmlformats.org/drawingml/2006/wordprocessingDrawing" xmlns:w10="urn:schemas-microsoft-com:office:word" xmlns:w="http://schemas.openxmlformats.org/wordprocessingml/2006/main" xmlns:w14="http://schemas.microsoft.com/office/word/2010/wordml" xmlns:w15="http://schemas.microsoft.com/office/word/2012/wordml" xmlns:wpg="http://schemas.microsoft.com/office/word/2010/wordprocessingGroup" xmlns:wpi="http://schemas.microsoft.com/office/word/2010/wordprocessingInk" xmlns:wne="http://schemas.microsoft.com/office/word/2006/wordml" xmlns:wps="http://schemas.microsoft.com/office/word/2010/wordprocessingShape" mc:Ignorable="w14 w15 wp14">
   <w:body>
     <w:p>
       <w:pPr>
@@ -94,6 +94,8 @@
           <w:rFonts w:ascii="Arial" w:hAnsi="Arial" w:cs="Arial"/>
         </w:rPr>
       </w:pPr>
+      <w:bookmarkStart w:id="0" w:name="_GoBack"/>
+      <w:bookmarkEnd w:id="0"/>
     </w:p>
     <w:p>
       <w:pPr>
@@ -102,6 +104,12 @@
           <w:rFonts w:ascii="Arial" w:hAnsi="Arial" w:cs="Arial"/>
         </w:rPr>
       </w:pPr>
+      <w:r>
+        <w:rPr>
+          <w:rFonts w:ascii="Arial" w:hAnsi="Arial" w:cs="Arial"/>
+        </w:rPr>
+        <w:t>Attention: Human Resources Department:</w:t>
+      </w:r>
     </w:p>
     <w:p>
       <w:pPr>
@@ -110,12 +118,6 @@
           <w:rFonts w:ascii="Arial" w:hAnsi="Arial" w:cs="Arial"/>
         </w:rPr>
       </w:pPr>
-      <w:r>
-        <w:rPr>
-          <w:rFonts w:ascii="Arial" w:hAnsi="Arial" w:cs="Arial"/>
-        </w:rPr>
-        <w:t>Attention: Human Resources Department:</w:t>
-      </w:r>
     </w:p>
     <w:p>
       <w:pPr>
@@ -124,6 +126,63 @@
           <w:rFonts w:ascii="Arial" w:hAnsi="Arial" w:cs="Arial"/>
         </w:rPr>
       </w:pPr>
+      <w:r>
+        <w:rPr>
+          <w:rFonts w:ascii="Arial" w:hAnsi="Arial" w:cs="Arial"/>
+        </w:rPr>
+        <w:t xml:space="preserve">I am writing in response to the job listing on your web site for a </w:t>
+      </w:r>
+      <w:r>
+        <w:rPr>
+          <w:rFonts w:ascii="Arial" w:hAnsi="Arial" w:cs="Arial"/>
+        </w:rPr>
+        <w:t>Mobile Portal Workflow Software Dev II</w:t>
+      </w:r>
+      <w:r>
+        <w:rPr>
+          <w:rFonts w:ascii="Arial" w:hAnsi="Arial" w:cs="Arial"/>
+        </w:rPr>
+        <w:t xml:space="preserve"> </w:t>
+      </w:r>
+      <w:r>
+        <w:rPr>
+          <w:rFonts w:ascii="Arial" w:hAnsi="Arial" w:cs="Arial"/>
+        </w:rPr>
+        <w:t>(Requisition No</w:t>
+      </w:r>
+      <w:r>
+        <w:rPr>
+          <w:rFonts w:ascii="Arial" w:hAnsi="Arial" w:cs="Arial"/>
+        </w:rPr>
+        <w:t>.</w:t>
+      </w:r>
+      <w:r>
+        <w:t xml:space="preserve"> </w:t>
+      </w:r>
+      <w:r>
+        <w:rPr>
+          <w:rFonts w:ascii="Arial" w:hAnsi="Arial" w:cs="Arial"/>
+        </w:rPr>
+        <w:t>RE03028</w:t>
+      </w:r>
+      <w:r>
+        <w:rPr>
+          <w:rFonts w:ascii="Arial" w:hAnsi="Arial" w:cs="Arial"/>
+        </w:rPr>
+        <w:t xml:space="preserve">).  After reading your job description, I know that my experiences and skills are a </w:t>
+      </w:r>
+      <w:r>
+        <w:rPr>
+          <w:rFonts w:ascii="Arial" w:hAnsi="Arial" w:cs="Arial"/>
+        </w:rPr>
+        <w:t>great</w:t>
+      </w:r>
+      <w:r>
+        <w:rPr>
+          <w:rFonts w:ascii="Arial" w:hAnsi="Arial" w:cs="Arial"/>
+        </w:rPr>
+        <w:t xml:space="preserve"> match for this position. </w:t>
+      </w:r>
     </w:p>
     <w:p>
       <w:pPr>
@@ -136,94 +195,19 @@
         <w:rPr>
           <w:rFonts w:ascii="Arial" w:hAnsi="Arial" w:cs="Arial"/>
         </w:rPr>
-        <w:t>I am writing in response to the job listing on your web site for a</w:t>
-      </w:r>
-      <w:r>
-        <w:rPr>
-          <w:rFonts w:ascii="Arial" w:hAnsi="Arial" w:cs="Arial"/>
-        </w:rPr>
-        <w:t>n</w:t>
-      </w:r>
-      <w:r>
-        <w:rPr>
-          <w:rFonts w:ascii="Arial" w:hAnsi="Arial" w:cs="Arial"/>
-        </w:rPr>
-        <w:t xml:space="preserve"> </w:t>
-      </w:r>
-      <w:r>
-        <w:rPr>
-          <w:rFonts w:ascii="Arial" w:hAnsi="Arial" w:cs="Arial"/>
-        </w:rPr>
-        <w:t>Integration Development Sys Engineer III</w:t>
-      </w:r>
-      <w:r>
-        <w:rPr>
-          <w:rFonts w:ascii="Arial" w:hAnsi="Arial" w:cs="Arial"/>
-        </w:rPr>
-        <w:t xml:space="preserve"> </w:t>
-      </w:r>
-      <w:r>
-        <w:rPr>
-          <w:rFonts w:ascii="Arial" w:hAnsi="Arial" w:cs="Arial"/>
-        </w:rPr>
-        <w:t>(Requisition No</w:t>
-      </w:r>
-      <w:r>
-        <w:rPr>
-          <w:rFonts w:ascii="Arial" w:hAnsi="Arial" w:cs="Arial"/>
-        </w:rPr>
-        <w:t xml:space="preserve">. </w:t>
-      </w:r>
-      <w:r>
-        <w:rPr>
-          <w:rFonts w:ascii="Arial" w:hAnsi="Arial" w:cs="Arial"/>
-        </w:rPr>
-        <w:t>RE02553</w:t>
-      </w:r>
-      <w:r>
-        <w:rPr>
-          <w:rFonts w:ascii="Arial" w:hAnsi="Arial" w:cs="Arial"/>
-        </w:rPr>
-        <w:t xml:space="preserve">).  After reading your job description, I know that my experiences and skills are a </w:t>
-      </w:r>
-      <w:r>
-        <w:rPr>
-          <w:rFonts w:ascii="Arial" w:hAnsi="Arial" w:cs="Arial"/>
-        </w:rPr>
-        <w:t>great</w:t>
-      </w:r>
-      <w:r>
-        <w:rPr>
-          <w:rFonts w:ascii="Arial" w:hAnsi="Arial" w:cs="Arial"/>
-        </w:rPr>
-        <w:t xml:space="preserve"> match for this position. </w:t>
-      </w:r>
-    </w:p>
-    <w:p>
-      <w:pPr>
-        <w:spacing w:line="360" w:lineRule="auto"/>
-        <w:rPr>
-          <w:rFonts w:ascii="Arial" w:hAnsi="Arial" w:cs="Arial"/>
-        </w:rPr>
-      </w:pPr>
-      <w:r>
-        <w:rPr>
-          <w:rFonts w:ascii="Arial" w:hAnsi="Arial" w:cs="Arial"/>
-        </w:rPr>
-        <w:t>I have programmed many systems that needed import and export routines.  I’ve been able to connect web applications with 30 year old ‘green screen’ systems.  I’ve handled the export of an in-house time keeping system to large 3</w:t>
-      </w:r>
-      <w:r>
-        <w:rPr>
-          <w:rFonts w:ascii="Arial" w:hAnsi="Arial" w:cs="Arial"/>
-          <w:vertAlign w:val="superscript"/>
-        </w:rPr>
-        <w:t>rd</w:t>
-      </w:r>
-      <w:r>
-        <w:rPr>
-          <w:rFonts w:ascii="Arial" w:hAnsi="Arial" w:cs="Arial"/>
-        </w:rPr>
-        <w:t xml:space="preserve"> party systems</w:t>
+        <w:t xml:space="preserve">I worked closely with </w:t>
+      </w:r>
+      <w:r>
+        <w:rPr>
+          <w:rFonts w:ascii="Arial" w:hAnsi="Arial" w:cs="Arial"/>
+        </w:rPr>
+        <w:t>a</w:t>
+      </w:r>
+      <w:r>
+        <w:rPr>
+          <w:rFonts w:ascii="Arial" w:hAnsi="Arial" w:cs="Arial"/>
+        </w:rPr>
+        <w:t xml:space="preserve"> networking department to set up PKI authentication on their web servers.  I also helped them install and configure a 5 server cluster to run some specialized software.  I’ve helped maintain the internal and have guided or setup IIS configurations through my career</w:t>
       </w:r>
       <w:r>
         <w:rPr>
@@ -268,37 +252,89 @@
         <w:ind w:left="360"/>
         <w:rPr>
           <w:rFonts w:ascii="Arial" w:hAnsi="Arial" w:cs="Arial"/>
-        </w:rPr>
-      </w:pPr>
-      <w:r>
-        <w:rPr>
-          <w:rFonts w:ascii="Arial" w:hAnsi="Arial" w:cs="Arial"/>
+          <w:sz w:val="22"/>
+          <w:szCs w:val="22"/>
+        </w:rPr>
+      </w:pPr>
+      <w:r>
+        <w:rPr>
+          <w:rFonts w:ascii="Arial" w:hAnsi="Arial" w:cs="Arial"/>
+          <w:sz w:val="22"/>
+          <w:szCs w:val="22"/>
         </w:rPr>
         <w:t>1</w:t>
       </w:r>
       <w:r>
         <w:rPr>
           <w:rFonts w:ascii="Arial" w:hAnsi="Arial" w:cs="Arial"/>
+          <w:sz w:val="22"/>
+          <w:szCs w:val="22"/>
         </w:rPr>
         <w:t>4</w:t>
       </w:r>
       <w:r>
         <w:rPr>
           <w:rFonts w:ascii="Arial" w:hAnsi="Arial" w:cs="Arial"/>
+          <w:sz w:val="22"/>
+          <w:szCs w:val="22"/>
         </w:rPr>
         <w:t xml:space="preserve"> years of </w:t>
       </w:r>
       <w:r>
         <w:rPr>
           <w:rFonts w:ascii="Arial" w:hAnsi="Arial" w:cs="Arial"/>
+          <w:sz w:val="22"/>
+          <w:szCs w:val="22"/>
         </w:rPr>
         <w:t>programming</w:t>
       </w:r>
       <w:r>
         <w:rPr>
           <w:rFonts w:ascii="Arial" w:hAnsi="Arial" w:cs="Arial"/>
+          <w:sz w:val="22"/>
+          <w:szCs w:val="22"/>
         </w:rPr>
         <w:t xml:space="preserve"> experience </w:t>
+      </w:r>
+      <w:r>
+        <w:rPr>
+          <w:rFonts w:ascii="Arial" w:hAnsi="Arial" w:cs="Arial"/>
+          <w:sz w:val="22"/>
+          <w:szCs w:val="22"/>
+        </w:rPr>
+        <w:t xml:space="preserve">in various languages: </w:t>
+      </w:r>
+      <w:r>
+        <w:rPr>
+          <w:rFonts w:ascii="Arial" w:hAnsi="Arial" w:cs="Arial"/>
+          <w:sz w:val="22"/>
+          <w:szCs w:val="22"/>
+        </w:rPr>
+        <w:t xml:space="preserve">.Net languages of ASP.Net, VB.Net and C# </w:t>
+      </w:r>
+      <w:r>
+        <w:rPr>
+          <w:rFonts w:ascii="Arial" w:hAnsi="Arial" w:cs="Arial"/>
+          <w:sz w:val="22"/>
+          <w:szCs w:val="22"/>
+        </w:rPr>
+        <w:t xml:space="preserve"> as well as C, C++</w:t>
+      </w:r>
+      <w:r>
+        <w:rPr>
+          <w:rFonts w:ascii="Arial" w:hAnsi="Arial" w:cs="Arial"/>
+          <w:sz w:val="22"/>
+          <w:szCs w:val="22"/>
+        </w:rPr>
+        <w:t>, JavaScript, Python, Ruby</w:t>
+      </w:r>
+      <w:r>
+        <w:rPr>
+          <w:rFonts w:ascii="Arial" w:hAnsi="Arial" w:cs="Arial"/>
+          <w:sz w:val="22"/>
+          <w:szCs w:val="22"/>
+        </w:rPr>
+        <w:t xml:space="preserve"> and PHP</w:t>
       </w:r>
     </w:p>
     <w:p>
@@ -311,31 +347,25 @@
         <w:ind w:left="360"/>
         <w:rPr>
           <w:rFonts w:ascii="Arial" w:hAnsi="Arial" w:cs="Arial"/>
-        </w:rPr>
-      </w:pPr>
-      <w:r>
-        <w:rPr>
-          <w:rFonts w:ascii="Arial" w:hAnsi="Arial" w:cs="Arial"/>
-        </w:rPr>
-        <w:t xml:space="preserve">.Net languages of ASP.Net, VB.Net and C# </w:t>
-      </w:r>
-      <w:r>
-        <w:rPr>
-          <w:rFonts w:ascii="Arial" w:hAnsi="Arial" w:cs="Arial"/>
-        </w:rPr>
-        <w:t xml:space="preserve"> as well as C, C++</w:t>
-      </w:r>
-      <w:r>
-        <w:rPr>
-          <w:rFonts w:ascii="Arial" w:hAnsi="Arial" w:cs="Arial"/>
-        </w:rPr>
-        <w:t>, JavaScript, Python, Ruby</w:t>
-      </w:r>
-      <w:r>
-        <w:rPr>
-          <w:rFonts w:ascii="Arial" w:hAnsi="Arial" w:cs="Arial"/>
-        </w:rPr>
-        <w:t xml:space="preserve"> and PHP</w:t>
+          <w:sz w:val="22"/>
+          <w:szCs w:val="22"/>
+        </w:rPr>
+      </w:pPr>
+      <w:r>
+        <w:rPr>
+          <w:rFonts w:ascii="Arial" w:hAnsi="Arial" w:cs="Arial"/>
+          <w:sz w:val="22"/>
+          <w:szCs w:val="22"/>
+        </w:rPr>
+        <w:t>10</w:t>
+      </w:r>
+      <w:r>
+        <w:rPr>
+          <w:rFonts w:ascii="Arial" w:hAnsi="Arial" w:cs="Arial"/>
+          <w:sz w:val="22"/>
+          <w:szCs w:val="22"/>
+        </w:rPr>
+        <w:t xml:space="preserve"> years of SQL databases (MS SQL Server, MySQL, SQLite, and Oracle) </w:t>
       </w:r>
     </w:p>
     <w:p>
@@ -348,19 +378,41 @@
         <w:ind w:left="360"/>
         <w:rPr>
           <w:rFonts w:ascii="Arial" w:hAnsi="Arial" w:cs="Arial"/>
-        </w:rPr>
-      </w:pPr>
-      <w:r>
-        <w:rPr>
-          <w:rFonts w:ascii="Arial" w:hAnsi="Arial" w:cs="Arial"/>
-        </w:rPr>
-        <w:t>10</w:t>
-      </w:r>
-      <w:r>
-        <w:rPr>
-          <w:rFonts w:ascii="Arial" w:hAnsi="Arial" w:cs="Arial"/>
-        </w:rPr>
-        <w:t xml:space="preserve"> years of SQL databases (MS SQL Server, MySQL, SQLite, and Oracle) </w:t>
+          <w:sz w:val="22"/>
+          <w:szCs w:val="22"/>
+        </w:rPr>
+      </w:pPr>
+      <w:r>
+        <w:rPr>
+          <w:rFonts w:ascii="Arial" w:hAnsi="Arial" w:cs="Arial"/>
+          <w:sz w:val="22"/>
+          <w:szCs w:val="22"/>
+        </w:rPr>
+        <w:t>Work with Public</w:t>
+      </w:r>
+      <w:r>
+        <w:rPr>
+          <w:rFonts w:ascii="Arial" w:hAnsi="Arial" w:cs="Arial"/>
+          <w:sz w:val="22"/>
+          <w:szCs w:val="22"/>
+        </w:rPr>
+        <w:t xml:space="preserve"> Key Infrastructure (PKI) access control</w:t>
+      </w:r>
+      <w:r>
+        <w:rPr>
+          <w:rFonts w:ascii="Arial" w:hAnsi="Arial" w:cs="Arial"/>
+          <w:sz w:val="22"/>
+          <w:szCs w:val="22"/>
+        </w:rPr>
+        <w:t xml:space="preserve"> </w:t>
+      </w:r>
+      <w:r>
+        <w:rPr>
+          <w:rFonts w:ascii="Arial" w:hAnsi="Arial" w:cs="Arial"/>
+          <w:sz w:val="22"/>
+          <w:szCs w:val="22"/>
+        </w:rPr>
+        <w:t>via Common Access Cards for applications</w:t>
       </w:r>
     </w:p>
     <w:p>
@@ -373,19 +425,57 @@
         <w:ind w:left="360"/>
         <w:rPr>
           <w:rFonts w:ascii="Arial" w:hAnsi="Arial" w:cs="Arial"/>
-        </w:rPr>
-      </w:pPr>
-      <w:r>
-        <w:rPr>
-          <w:rFonts w:ascii="Arial" w:hAnsi="Arial" w:cs="Arial"/>
-        </w:rPr>
-        <w:t>Work with Public</w:t>
-      </w:r>
-      <w:r>
-        <w:rPr>
-          <w:rFonts w:ascii="Arial" w:hAnsi="Arial" w:cs="Arial"/>
-        </w:rPr>
-        <w:t xml:space="preserve"> Key Infrastructure (PKI) access control</w:t>
+          <w:sz w:val="22"/>
+          <w:szCs w:val="22"/>
+        </w:rPr>
+      </w:pPr>
+      <w:r>
+        <w:rPr>
+          <w:rFonts w:ascii="Arial" w:hAnsi="Arial" w:cs="Arial"/>
+          <w:sz w:val="22"/>
+          <w:szCs w:val="22"/>
+        </w:rPr>
+        <w:t>IIS and server configuration</w:t>
+      </w:r>
+    </w:p>
+    <w:p>
+      <w:pPr>
+        <w:spacing w:line="360" w:lineRule="auto"/>
+        <w:rPr>
+          <w:rFonts w:ascii="Arial" w:hAnsi="Arial" w:cs="Arial"/>
+        </w:rPr>
+      </w:pPr>
+    </w:p>
+    <w:p>
+      <w:pPr>
+        <w:spacing w:line="360" w:lineRule="auto"/>
+        <w:rPr>
+          <w:rFonts w:ascii="Arial" w:hAnsi="Arial" w:cs="Arial"/>
+        </w:rPr>
+      </w:pPr>
+      <w:r>
+        <w:rPr>
+          <w:rFonts w:ascii="Arial" w:hAnsi="Arial" w:cs="Arial"/>
+        </w:rPr>
+        <w:t>I would welcome the opportunity to further discuss this position with you. If you have questions or would like to schedule an interview, please contact me by phone at 859-257-8304 (work) or 859-</w:t>
+      </w:r>
+      <w:r>
+        <w:rPr>
+          <w:rFonts w:ascii="Arial" w:hAnsi="Arial" w:cs="Arial"/>
+        </w:rPr>
+        <w:t>428</w:t>
+      </w:r>
+      <w:r>
+        <w:rPr>
+          <w:rFonts w:ascii="Arial" w:hAnsi="Arial" w:cs="Arial"/>
+        </w:rPr>
+        <w:t>-</w:t>
+      </w:r>
+      <w:r>
+        <w:rPr>
+          <w:rFonts w:ascii="Arial" w:hAnsi="Arial" w:cs="Arial"/>
+        </w:rPr>
+        <w:t>8760</w:t>
       </w:r>
       <w:r>
         <w:rPr>
@@ -397,60 +487,6 @@
         <w:rPr>
           <w:rFonts w:ascii="Arial" w:hAnsi="Arial" w:cs="Arial"/>
         </w:rPr>
-        <w:t>via Common Access Cards for applications</w:t>
-      </w:r>
-      <w:bookmarkStart w:id="0" w:name="_GoBack"/>
-      <w:bookmarkEnd w:id="0"/>
-    </w:p>
-    <w:p>
-      <w:pPr>
-        <w:spacing w:line="360" w:lineRule="auto"/>
-        <w:rPr>
-          <w:rFonts w:ascii="Arial" w:hAnsi="Arial" w:cs="Arial"/>
-        </w:rPr>
-      </w:pPr>
-    </w:p>
-    <w:p>
-      <w:pPr>
-        <w:spacing w:line="360" w:lineRule="auto"/>
-        <w:rPr>
-          <w:rFonts w:ascii="Arial" w:hAnsi="Arial" w:cs="Arial"/>
-        </w:rPr>
-      </w:pPr>
-      <w:r>
-        <w:rPr>
-          <w:rFonts w:ascii="Arial" w:hAnsi="Arial" w:cs="Arial"/>
-        </w:rPr>
-        <w:t>I would welcome the opportunity to further discuss this position with you. If you have questions or would like to schedule an interview, please contact me by phone at 859-257-8304 (work) or 859-</w:t>
-      </w:r>
-      <w:r>
-        <w:rPr>
-          <w:rFonts w:ascii="Arial" w:hAnsi="Arial" w:cs="Arial"/>
-        </w:rPr>
-        <w:t>428</w:t>
-      </w:r>
-      <w:r>
-        <w:rPr>
-          <w:rFonts w:ascii="Arial" w:hAnsi="Arial" w:cs="Arial"/>
-        </w:rPr>
-        <w:t>-</w:t>
-      </w:r>
-      <w:r>
-        <w:rPr>
-          <w:rFonts w:ascii="Arial" w:hAnsi="Arial" w:cs="Arial"/>
-        </w:rPr>
-        <w:t>8760</w:t>
-      </w:r>
-      <w:r>
-        <w:rPr>
-          <w:rFonts w:ascii="Arial" w:hAnsi="Arial" w:cs="Arial"/>
-        </w:rPr>
-        <w:t xml:space="preserve"> </w:t>
-      </w:r>
-      <w:r>
-        <w:rPr>
-          <w:rFonts w:ascii="Arial" w:hAnsi="Arial" w:cs="Arial"/>
-        </w:rPr>
         <w:t>(</w:t>
       </w:r>
       <w:r>
@@ -465,7 +501,7 @@
         </w:rPr>
         <w:t xml:space="preserve">) or by e-mail at </w:t>
       </w:r>
-      <w:hyperlink r:id="rId8" w:history="1">
+      <w:hyperlink r:id="rId7" w:history="1">
         <w:r>
           <w:rPr>
             <w:rStyle w:val="Hyperlink"/>
@@ -518,7 +554,7 @@
       </w:r>
     </w:p>
     <w:sectPr>
-      <w:headerReference w:type="default" r:id="rId9"/>
+      <w:headerReference w:type="default" r:id="rId8"/>
       <w:pgSz w:w="12240" w:h="15840" w:code="1"/>
       <w:pgMar w:top="1440" w:right="1800" w:bottom="1440" w:left="1800" w:header="720" w:footer="720" w:gutter="0"/>
       <w:cols w:space="720"/>
@@ -530,7 +566,7 @@
 </file>
 
 <file path=word/endnotes.xml><?xml version="1.0" encoding="utf-8"?>
-<w:endnotes xmlns:wpc="http://schemas.microsoft.com/office/word/2010/wordprocessingCanvas" xmlns:mc="http://schemas.openxmlformats.org/markup-compatibility/2006" xmlns:o="urn:schemas-microsoft-com:office:office" xmlns:r="http://schemas.openxmlformats.org/officeDocument/2006/relationships" xmlns:m="http://schemas.openxmlformats.org/officeDocument/2006/math" xmlns:v="urn:schemas-microsoft-com:vml" xmlns:wp14="http://schemas.microsoft.com/office/word/2010/wordprocessingDrawing" xmlns:wp="http://schemas.openxmlformats.org/drawingml/2006/wordprocessingDrawing" xmlns:w10="urn:schemas-microsoft-com:office:word" xmlns:w="http://schemas.openxmlformats.org/wordprocessingml/2006/main" xmlns:w14="http://schemas.microsoft.com/office/word/2010/wordml" xmlns:wpg="http://schemas.microsoft.com/office/word/2010/wordprocessingGroup" xmlns:wpi="http://schemas.microsoft.com/office/word/2010/wordprocessingInk" xmlns:wne="http://schemas.microsoft.com/office/word/2006/wordml" xmlns:wps="http://schemas.microsoft.com/office/word/2010/wordprocessingShape" mc:Ignorable="w14 wp14">
+<w:endnotes xmlns:wpc="http://schemas.microsoft.com/office/word/2010/wordprocessingCanvas" xmlns:mc="http://schemas.openxmlformats.org/markup-compatibility/2006" xmlns:o="urn:schemas-microsoft-com:office:office" xmlns:r="http://schemas.openxmlformats.org/officeDocument/2006/relationships" xmlns:m="http://schemas.openxmlformats.org/officeDocument/2006/math" xmlns:v="urn:schemas-microsoft-com:vml" xmlns:wp14="http://schemas.microsoft.com/office/word/2010/wordprocessingDrawing" xmlns:wp="http://schemas.openxmlformats.org/drawingml/2006/wordprocessingDrawing" xmlns:w10="urn:schemas-microsoft-com:office:word" xmlns:w="http://schemas.openxmlformats.org/wordprocessingml/2006/main" xmlns:w14="http://schemas.microsoft.com/office/word/2010/wordml" xmlns:w15="http://schemas.microsoft.com/office/word/2012/wordml" xmlns:wpg="http://schemas.microsoft.com/office/word/2010/wordprocessingGroup" xmlns:wpi="http://schemas.microsoft.com/office/word/2010/wordprocessingInk" xmlns:wne="http://schemas.microsoft.com/office/word/2006/wordml" xmlns:wps="http://schemas.microsoft.com/office/word/2010/wordprocessingShape" mc:Ignorable="w14 w15 wp14">
   <w:endnote w:type="separator" w:id="-1">
     <w:p>
       <w:r>
@@ -549,7 +585,7 @@
 </file>
 
 <file path=word/footnotes.xml><?xml version="1.0" encoding="utf-8"?>
-<w:footnotes xmlns:wpc="http://schemas.microsoft.com/office/word/2010/wordprocessingCanvas" xmlns:mc="http://schemas.openxmlformats.org/markup-compatibility/2006" xmlns:o="urn:schemas-microsoft-com:office:office" xmlns:r="http://schemas.openxmlformats.org/officeDocument/2006/relationships" xmlns:m="http://schemas.openxmlformats.org/officeDocument/2006/math" xmlns:v="urn:schemas-microsoft-com:vml" xmlns:wp14="http://schemas.microsoft.com/office/word/2010/wordprocessingDrawing" xmlns:wp="http://schemas.openxmlformats.org/drawingml/2006/wordprocessingDrawing" xmlns:w10="urn:schemas-microsoft-com:office:word" xmlns:w="http://schemas.openxmlformats.org/wordprocessingml/2006/main" xmlns:w14="http://schemas.microsoft.com/office/word/2010/wordml" xmlns:wpg="http://schemas.microsoft.com/office/word/2010/wordprocessingGroup" xmlns:wpi="http://schemas.microsoft.com/office/word/2010/wordprocessingInk" xmlns:wne="http://schemas.microsoft.com/office/word/2006/wordml" xmlns:wps="http://schemas.microsoft.com/office/word/2010/wordprocessingShape" mc:Ignorable="w14 wp14">
+<w:footnotes xmlns:wpc="http://schemas.microsoft.com/office/word/2010/wordprocessingCanvas" xmlns:mc="http://schemas.openxmlformats.org/markup-compatibility/2006" xmlns:o="urn:schemas-microsoft-com:office:office" xmlns:r="http://schemas.openxmlformats.org/officeDocument/2006/relationships" xmlns:m="http://schemas.openxmlformats.org/officeDocument/2006/math" xmlns:v="urn:schemas-microsoft-com:vml" xmlns:wp14="http://schemas.microsoft.com/office/word/2010/wordprocessingDrawing" xmlns:wp="http://schemas.openxmlformats.org/drawingml/2006/wordprocessingDrawing" xmlns:w10="urn:schemas-microsoft-com:office:word" xmlns:w="http://schemas.openxmlformats.org/wordprocessingml/2006/main" xmlns:w14="http://schemas.microsoft.com/office/word/2010/wordml" xmlns:w15="http://schemas.microsoft.com/office/word/2012/wordml" xmlns:wpg="http://schemas.microsoft.com/office/word/2010/wordprocessingGroup" xmlns:wpi="http://schemas.microsoft.com/office/word/2010/wordprocessingInk" xmlns:wne="http://schemas.microsoft.com/office/word/2006/wordml" xmlns:wps="http://schemas.microsoft.com/office/word/2010/wordprocessingShape" mc:Ignorable="w14 w15 wp14">
   <w:footnote w:type="separator" w:id="-1">
     <w:p>
       <w:r>
@@ -568,7 +604,7 @@
 </file>
 
 <file path=word/header1.xml><?xml version="1.0" encoding="utf-8"?>
-<w:hdr xmlns:wpc="http://schemas.microsoft.com/office/word/2010/wordprocessingCanvas" xmlns:mc="http://schemas.openxmlformats.org/markup-compatibility/2006" xmlns:o="urn:schemas-microsoft-com:office:office" xmlns:r="http://schemas.openxmlformats.org/officeDocument/2006/relationships" xmlns:m="http://schemas.openxmlformats.org/officeDocument/2006/math" xmlns:v="urn:schemas-microsoft-com:vml" xmlns:wp14="http://schemas.microsoft.com/office/word/2010/wordprocessingDrawing" xmlns:wp="http://schemas.openxmlformats.org/drawingml/2006/wordprocessingDrawing" xmlns:w10="urn:schemas-microsoft-com:office:word" xmlns:w="http://schemas.openxmlformats.org/wordprocessingml/2006/main" xmlns:w14="http://schemas.microsoft.com/office/word/2010/wordml" xmlns:wpg="http://schemas.microsoft.com/office/word/2010/wordprocessingGroup" xmlns:wpi="http://schemas.microsoft.com/office/word/2010/wordprocessingInk" xmlns:wne="http://schemas.microsoft.com/office/word/2006/wordml" xmlns:wps="http://schemas.microsoft.com/office/word/2010/wordprocessingShape" mc:Ignorable="w14 wp14">
+<w:hdr xmlns:wpc="http://schemas.microsoft.com/office/word/2010/wordprocessingCanvas" xmlns:mc="http://schemas.openxmlformats.org/markup-compatibility/2006" xmlns:o="urn:schemas-microsoft-com:office:office" xmlns:r="http://schemas.openxmlformats.org/officeDocument/2006/relationships" xmlns:m="http://schemas.openxmlformats.org/officeDocument/2006/math" xmlns:v="urn:schemas-microsoft-com:vml" xmlns:wp14="http://schemas.microsoft.com/office/word/2010/wordprocessingDrawing" xmlns:wp="http://schemas.openxmlformats.org/drawingml/2006/wordprocessingDrawing" xmlns:w10="urn:schemas-microsoft-com:office:word" xmlns:w="http://schemas.openxmlformats.org/wordprocessingml/2006/main" xmlns:w14="http://schemas.microsoft.com/office/word/2010/wordml" xmlns:w15="http://schemas.microsoft.com/office/word/2012/wordml" xmlns:wpg="http://schemas.microsoft.com/office/word/2010/wordprocessingGroup" xmlns:wpi="http://schemas.microsoft.com/office/word/2010/wordprocessingInk" xmlns:wne="http://schemas.microsoft.com/office/word/2006/wordml" xmlns:wps="http://schemas.microsoft.com/office/word/2010/wordprocessingShape" mc:Ignorable="w14 w15 wp14">
   <w:p>
     <w:pPr>
       <w:pStyle w:val="Header"/>
@@ -643,7 +679,7 @@
 </file>
 
 <file path=word/numbering.xml><?xml version="1.0" encoding="utf-8"?>
-<w:numbering xmlns:wpc="http://schemas.microsoft.com/office/word/2010/wordprocessingCanvas" xmlns:mc="http://schemas.openxmlformats.org/markup-compatibility/2006" xmlns:o="urn:schemas-microsoft-com:office:office" xmlns:r="http://schemas.openxmlformats.org/officeDocument/2006/relationships" xmlns:m="http://schemas.openxmlformats.org/officeDocument/2006/math" xmlns:v="urn:schemas-microsoft-com:vml" xmlns:wp14="http://schemas.microsoft.com/office/word/2010/wordprocessingDrawing" xmlns:wp="http://schemas.openxmlformats.org/drawingml/2006/wordprocessingDrawing" xmlns:w10="urn:schemas-microsoft-com:office:word" xmlns:w="http://schemas.openxmlformats.org/wordprocessingml/2006/main" xmlns:w14="http://schemas.microsoft.com/office/word/2010/wordml" xmlns:wpg="http://schemas.microsoft.com/office/word/2010/wordprocessingGroup" xmlns:wpi="http://schemas.microsoft.com/office/word/2010/wordprocessingInk" xmlns:wne="http://schemas.microsoft.com/office/word/2006/wordml" xmlns:wps="http://schemas.microsoft.com/office/word/2010/wordprocessingShape" mc:Ignorable="w14 wp14">
+<w:numbering xmlns:wpc="http://schemas.microsoft.com/office/word/2010/wordprocessingCanvas" xmlns:mc="http://schemas.openxmlformats.org/markup-compatibility/2006" xmlns:o="urn:schemas-microsoft-com:office:office" xmlns:r="http://schemas.openxmlformats.org/officeDocument/2006/relationships" xmlns:m="http://schemas.openxmlformats.org/officeDocument/2006/math" xmlns:v="urn:schemas-microsoft-com:vml" xmlns:wp14="http://schemas.microsoft.com/office/word/2010/wordprocessingDrawing" xmlns:wp="http://schemas.openxmlformats.org/drawingml/2006/wordprocessingDrawing" xmlns:w10="urn:schemas-microsoft-com:office:word" xmlns:w="http://schemas.openxmlformats.org/wordprocessingml/2006/main" xmlns:w14="http://schemas.microsoft.com/office/word/2010/wordml" xmlns:w15="http://schemas.microsoft.com/office/word/2012/wordml" xmlns:wpg="http://schemas.microsoft.com/office/word/2010/wordprocessingGroup" xmlns:wpi="http://schemas.microsoft.com/office/word/2010/wordprocessingInk" xmlns:wne="http://schemas.microsoft.com/office/word/2006/wordml" xmlns:wps="http://schemas.microsoft.com/office/word/2010/wordprocessingShape" mc:Ignorable="w14 w15 wp14">
   <w:abstractNum w:abstractNumId="0">
     <w:nsid w:val="FFFFFF7C"/>
     <w:multiLevelType w:val="singleLevel"/>
@@ -979,7 +1015,7 @@
 </file>
 
 <file path=word/styles.xml><?xml version="1.0" encoding="utf-8"?>
-<w:styles xmlns:mc="http://schemas.openxmlformats.org/markup-compatibility/2006" xmlns:r="http://schemas.openxmlformats.org/officeDocument/2006/relationships" xmlns:w="http://schemas.openxmlformats.org/wordprocessingml/2006/main" xmlns:w14="http://schemas.microsoft.com/office/word/2010/wordml" mc:Ignorable="w14">
+<w:styles xmlns:mc="http://schemas.openxmlformats.org/markup-compatibility/2006" xmlns:r="http://schemas.openxmlformats.org/officeDocument/2006/relationships" xmlns:w="http://schemas.openxmlformats.org/wordprocessingml/2006/main" xmlns:w14="http://schemas.microsoft.com/office/word/2010/wordml" xmlns:w15="http://schemas.microsoft.com/office/word/2012/wordml" mc:Ignorable="w14 w15">
   <w:docDefaults>
     <w:rPrDefault>
       <w:rPr>
@@ -989,464 +1025,378 @@
     </w:rPrDefault>
     <w:pPrDefault/>
   </w:docDefaults>
-  <w:latentStyles w:defLockedState="0" w:defUIPriority="99" w:defSemiHidden="1" w:defUnhideWhenUsed="1" w:defQFormat="0" w:count="267">
-    <w:lsdException w:name="Normal" w:semiHidden="0" w:uiPriority="0" w:unhideWhenUsed="0" w:qFormat="1"/>
-    <w:lsdException w:name="heading 1" w:semiHidden="0" w:uiPriority="9" w:unhideWhenUsed="0" w:qFormat="1"/>
-    <w:lsdException w:name="heading 2" w:uiPriority="9" w:qFormat="1"/>
-    <w:lsdException w:name="heading 3" w:uiPriority="9" w:qFormat="1"/>
-    <w:lsdException w:name="heading 4" w:uiPriority="9" w:qFormat="1"/>
-    <w:lsdException w:name="heading 5" w:uiPriority="9" w:qFormat="1"/>
-    <w:lsdException w:name="heading 6" w:uiPriority="9" w:qFormat="1"/>
-    <w:lsdException w:name="heading 7" w:uiPriority="9" w:qFormat="1"/>
-    <w:lsdException w:name="heading 8" w:uiPriority="9" w:qFormat="1"/>
-    <w:lsdException w:name="heading 9" w:uiPriority="9" w:qFormat="1"/>
-    <w:lsdException w:name="toc 1" w:uiPriority="39"/>
-    <w:lsdException w:name="toc 2" w:uiPriority="39"/>
-    <w:lsdException w:name="toc 3" w:uiPriority="39"/>
-    <w:lsdException w:name="toc 4" w:uiPriority="39"/>
-    <w:lsdException w:name="toc 5" w:uiPriority="39"/>
-    <w:lsdException w:name="toc 6" w:uiPriority="39"/>
-    <w:lsdException w:name="toc 7" w:uiPriority="39"/>
-    <w:lsdException w:name="toc 8" w:uiPriority="39"/>
-    <w:lsdException w:name="toc 9" w:uiPriority="39"/>
-    <w:lsdException w:name="caption" w:uiPriority="35" w:qFormat="1"/>
-    <w:lsdException w:name="Title" w:semiHidden="0" w:uiPriority="10" w:unhideWhenUsed="0" w:qFormat="1"/>
-    <w:lsdException w:name="Default Paragraph Font" w:uiPriority="1"/>
-    <w:lsdException w:name="Subtitle" w:semiHidden="0" w:uiPriority="11" w:unhideWhenUsed="0" w:qFormat="1"/>
-    <w:lsdException w:name="Strong" w:semiHidden="0" w:uiPriority="22" w:unhideWhenUsed="0" w:qFormat="1"/>
-    <w:lsdException w:name="Emphasis" w:semiHidden="0" w:uiPriority="20" w:unhideWhenUsed="0" w:qFormat="1"/>
-    <w:lsdException w:name="Table Grid" w:semiHidden="0" w:uiPriority="59" w:unhideWhenUsed="0"/>
-    <w:lsdException w:name="Placeholder Text" w:unhideWhenUsed="0"/>
-    <w:lsdException w:name="No Spacing" w:semiHidden="0" w:uiPriority="1" w:unhideWhenUsed="0" w:qFormat="1"/>
-    <w:lsdException w:name="Light Shading" w:semiHidden="0" w:uiPriority="60" w:unhideWhenUsed="0"/>
-    <w:lsdException w:name="Light List" w:semiHidden="0" w:uiPriority="61" w:unhideWhenUsed="0"/>
-    <w:lsdException w:name="Light Grid" w:semiHidden="0" w:uiPriority="62" w:unhideWhenUsed="0"/>
-    <w:lsdException w:name="Medium Shading 1" w:semiHidden="0" w:uiPriority="63" w:unhideWhenUsed="0"/>
-    <w:lsdException w:name="Medium Shading 2" w:semiHidden="0" w:uiPriority="64" w:unhideWhenUsed="0"/>
-    <w:lsdException w:name="Medium List 1" w:semiHidden="0" w:uiPriority="65" w:unhideWhenUsed="0"/>
-    <w:lsdException w:name="Medium List 2" w:semiHidden="0" w:uiPriority="66" w:unhideWhenUsed="0"/>
-    <w:lsdException w:name="Medium Grid 1" w:semiHidden="0" w:uiPriority="67" w:unhideWhenUsed="0"/>
-    <w:lsdException w:name="Medium Grid 2" w:semiHidden="0" w:uiPriority="68" w:unhideWhenUsed="0"/>
-    <w:lsdException w:name="Medium Grid 3" w:semiHidden="0" w:uiPriority="69" w:unhideWhenUsed="0"/>
-    <w:lsdException w:name="Dark List" w:semiHidden="0" w:uiPriority="70" w:unhideWhenUsed="0"/>
-    <w:lsdException w:name="Colorful Shading" w:semiHidden="0" w:uiPriority="71" w:unhideWhenUsed="0"/>
-    <w:lsdException w:name="Colorful List" w:semiHidden="0" w:uiPriority="72" w:unhideWhenUsed="0"/>
-    <w:lsdException w:name="Colorful Grid" w:semiHidden="0" w:uiPriority="73" w:unhideWhenUsed="0"/>
-    <w:lsdException w:name="Light Shading Accent 1" w:semiHidden="0" w:uiPriority="60" w:unhideWhenUsed="0"/>
-    <w:lsdException w:name="Light List Accent 1" w:semiHidden="0" w:uiPriority="61" w:unhideWhenUsed="0"/>
-    <w:lsdException w:name="Light Grid Accent 1" w:semiHidden="0" w:uiPriority="62" w:unhideWhenUsed="0"/>
-    <w:lsdException w:name="Medium Shading 1 Accent 1" w:semiHidden="0" w:uiPriority="63" w:unhideWhenUsed="0"/>
-    <w:lsdException w:name="Medium Shading 2 Accent 1" w:semiHidden="0" w:uiPriority="64" w:unhideWhenUsed="0"/>
-    <w:lsdException w:name="Medium List 1 Accent 1" w:semiHidden="0" w:uiPriority="65" w:unhideWhenUsed="0"/>
-    <w:lsdException w:name="Revision" w:unhideWhenUsed="0"/>
-    <w:lsdException w:name="List Paragraph" w:semiHidden="0" w:uiPriority="34" w:unhideWhenUsed="0" w:qFormat="1"/>
-    <w:lsdException w:name="Quote" w:semiHidden="0" w:uiPriority="29" w:unhideWhenUsed="0" w:qFormat="1"/>
-    <w:lsdException w:name="Intense Quote" w:semiHidden="0" w:uiPriority="30" w:unhideWhenUsed="0" w:qFormat="1"/>
-    <w:lsdException w:name="Medium List 2 Accent 1" w:semiHidden="0" w:uiPriority="66" w:unhideWhenUsed="0"/>
-    <w:lsdException w:name="Medium Grid 1 Accent 1" w:semiHidden="0" w:uiPriority="67" w:unhideWhenUsed="0"/>
-    <w:lsdException w:name="Medium Grid 2 Accent 1" w:semiHidden="0" w:uiPriority="68" w:unhideWhenUsed="0"/>
-    <w:lsdException w:name="Medium Grid 3 Accent 1" w:semiHidden="0" w:uiPriority="69" w:unhideWhenUsed="0"/>
-    <w:lsdException w:name="Dark List Accent 1" w:semiHidden="0" w:uiPriority="70" w:unhideWhenUsed="0"/>
-    <w:lsdException w:name="Colorful Shading Accent 1" w:semiHidden="0" w:uiPriority="71" w:unhideWhenUsed="0"/>
-    <w:lsdException w:name="Colorful List Accent 1" w:semiHidden="0" w:uiPriority="72" w:unhideWhenUsed="0"/>
-    <w:lsdException w:name="Colorful Grid Accent 1" w:semiHidden="0" w:uiPriority="73" w:unhideWhenUsed="0"/>
-    <w:lsdException w:name="Light Shading Accent 2" w:semiHidden="0" w:uiPriority="60" w:unhideWhenUsed="0"/>
-    <w:lsdException w:name="Light List Accent 2" w:semiHidden="0" w:uiPriority="61" w:unhideWhenUsed="0"/>
-    <w:lsdException w:name="Light Grid Accent 2" w:semiHidden="0" w:uiPriority="62" w:unhideWhenUsed="0"/>
-    <w:lsdException w:name="Medium Shading 1 Accent 2" w:semiHidden="0" w:uiPriority="63" w:unhideWhenUsed="0"/>
-    <w:lsdException w:name="Medium Shading 2 Accent 2" w:semiHidden="0" w:uiPriority="64" w:unhideWhenUsed="0"/>
-    <w:lsdException w:name="Medium List 1 Accent 2" w:semiHidden="0" w:uiPriority="65" w:unhideWhenUsed="0"/>
-    <w:lsdException w:name="Medium List 2 Accent 2" w:semiHidden="0" w:uiPriority="66" w:unhideWhenUsed="0"/>
-    <w:lsdException w:name="Medium Grid 1 Accent 2" w:semiHidden="0" w:uiPriority="67" w:unhideWhenUsed="0"/>
-    <w:lsdException w:name="Medium Grid 2 Accent 2" w:semiHidden="0" w:uiPriority="68" w:unhideWhenUsed="0"/>
-    <w:lsdException w:name="Medium Grid 3 Accent 2" w:semiHidden="0" w:uiPriority="69" w:unhideWhenUsed="0"/>
-    <w:lsdException w:name="Dark List Accent 2" w:semiHidden="0" w:uiPriority="70" w:unhideWhenUsed="0"/>
-    <w:lsdException w:name="Colorful Shading Accent 2" w:semiHidden="0" w:uiPriority="71" w:unhideWhenUsed="0"/>
-    <w:lsdException w:name="Colorful List Accent 2" w:semiHidden="0" w:uiPriority="72" w:unhideWhenUsed="0"/>
-    <w:lsdException w:name="Colorful Grid Accent 2" w:semiHidden="0" w:uiPriority="73" w:unhideWhenUsed="0"/>
-    <w:lsdException w:name="Light Shading Accent 3" w:semiHidden="0" w:uiPriority="60" w:unhideWhenUsed="0"/>
-    <w:lsdException w:name="Light List Accent 3" w:semiHidden="0" w:uiPriority="61" w:unhideWhenUsed="0"/>
-    <w:lsdException w:name="Light Grid Accent 3" w:semiHidden="0" w:uiPriority="62" w:unhideWhenUsed="0"/>
-    <w:lsdException w:name="Medium Shading 1 Accent 3" w:semiHidden="0" w:uiPriority="63" w:unhideWhenUsed="0"/>
-    <w:lsdException w:name="Medium Shading 2 Accent 3" w:semiHidden="0" w:uiPriority="64" w:unhideWhenUsed="0"/>
-    <w:lsdException w:name="Medium List 1 Accent 3" w:semiHidden="0" w:uiPriority="65" w:unhideWhenUsed="0"/>
-    <w:lsdException w:name="Medium List 2 Accent 3" w:semiHidden="0" w:uiPriority="66" w:unhideWhenUsed="0"/>
-    <w:lsdException w:name="Medium Grid 1 Accent 3" w:semiHidden="0" w:uiPriority="67" w:unhideWhenUsed="0"/>
-    <w:lsdException w:name="Medium Grid 2 Accent 3" w:semiHidden="0" w:uiPriority="68" w:unhideWhenUsed="0"/>
-    <w:lsdException w:name="Medium Grid 3 Accent 3" w:semiHidden="0" w:uiPriority="69" w:unhideWhenUsed="0"/>
-    <w:lsdException w:name="Dark List Accent 3" w:semiHidden="0" w:uiPriority="70" w:unhideWhenUsed="0"/>
-    <w:lsdException w:name="Colorful Shading Accent 3" w:semiHidden="0" w:uiPriority="71" w:unhideWhenUsed="0"/>
-    <w:lsdException w:name="Colorful List Accent 3" w:semiHidden="0" w:uiPriority="72" w:unhideWhenUsed="0"/>
-    <w:lsdException w:name="Colorful Grid Accent 3" w:semiHidden="0" w:uiPriority="73" w:unhideWhenUsed="0"/>
-    <w:lsdException w:name="Light Shading Accent 4" w:semiHidden="0" w:uiPriority="60" w:unhideWhenUsed="0"/>
-    <w:lsdException w:name="Light List Accent 4" w:semiHidden="0" w:uiPriority="61" w:unhideWhenUsed="0"/>
-    <w:lsdException w:name="Light Grid Accent 4" w:semiHidden="0" w:uiPriority="62" w:unhideWhenUsed="0"/>
-    <w:lsdException w:name="Medium Shading 1 Accent 4" w:semiHidden="0" w:uiPriority="63" w:unhideWhenUsed="0"/>
-    <w:lsdException w:name="Medium Shading 2 Accent 4" w:semiHidden="0" w:uiPriority="64" w:unhideWhenUsed="0"/>
-    <w:lsdException w:name="Medium List 1 Accent 4" w:semiHidden="0" w:uiPriority="65" w:unhideWhenUsed="0"/>
-    <w:lsdException w:name="Medium List 2 Accent 4" w:semiHidden="0" w:uiPriority="66" w:unhideWhenUsed="0"/>
-    <w:lsdException w:name="Medium Grid 1 Accent 4" w:semiHidden="0" w:uiPriority="67" w:unhideWhenUsed="0"/>
-    <w:lsdException w:name="Medium Grid 2 Accent 4" w:semiHidden="0" w:uiPriority="68" w:unhideWhenUsed="0"/>
-    <w:lsdException w:name="Medium Grid 3 Accent 4" w:semiHidden="0" w:uiPriority="69" w:unhideWhenUsed="0"/>
-    <w:lsdException w:name="Dark List Accent 4" w:semiHidden="0" w:uiPriority="70" w:unhideWhenUsed="0"/>
-    <w:lsdException w:name="Colorful Shading Accent 4" w:semiHidden="0" w:uiPriority="71" w:unhideWhenUsed="0"/>
-    <w:lsdException w:name="Colorful List Accent 4" w:semiHidden="0" w:uiPriority="72" w:unhideWhenUsed="0"/>
-    <w:lsdException w:name="Colorful Grid Accent 4" w:semiHidden="0" w:uiPriority="73" w:unhideWhenUsed="0"/>
-    <w:lsdException w:name="Light Shading Accent 5" w:semiHidden="0" w:uiPriority="60" w:unhideWhenUsed="0"/>
-    <w:lsdException w:name="Light List Accent 5" w:semiHidden="0" w:uiPriority="61" w:unhideWhenUsed="0"/>
-    <w:lsdException w:name="Light Grid Accent 5" w:semiHidden="0" w:uiPriority="62" w:unhideWhenUsed="0"/>
-    <w:lsdException w:name="Medium Shading 1 Accent 5" w:semiHidden="0" w:uiPriority="63" w:unhideWhenUsed="0"/>
-    <w:lsdException w:name="Medium Shading 2 Accent 5" w:semiHidden="0" w:uiPriority="64" w:unhideWhenUsed="0"/>
-    <w:lsdException w:name="Medium List 1 Accent 5" w:semiHidden="0" w:uiPriority="65" w:unhideWhenUsed="0"/>
-    <w:lsdException w:name="Medium List 2 Accent 5" w:semiHidden="0" w:uiPriority="66" w:unhideWhenUsed="0"/>
-    <w:lsdException w:name="Medium Grid 1 Accent 5" w:semiHidden="0" w:uiPriority="67" w:unhideWhenUsed="0"/>
-    <w:lsdException w:name="Medium Grid 2 Accent 5" w:semiHidden="0" w:uiPriority="68" w:unhideWhenUsed="0"/>
-    <w:lsdException w:name="Medium Grid 3 Accent 5" w:semiHidden="0" w:uiPriority="69" w:unhideWhenUsed="0"/>
-    <w:lsdException w:name="Dark List Accent 5" w:semiHidden="0" w:uiPriority="70" w:unhideWhenUsed="0"/>
-    <w:lsdException w:name="Colorful Shading Accent 5" w:semiHidden="0" w:uiPriority="71" w:unhideWhenUsed="0"/>
-    <w:lsdException w:name="Colorful List Accent 5" w:semiHidden="0" w:uiPriority="72" w:unhideWhenUsed="0"/>
-    <w:lsdException w:name="Colorful Grid Accent 5" w:semiHidden="0" w:uiPriority="73" w:unhideWhenUsed="0"/>
-    <w:lsdException w:name="Light Shading Accent 6" w:semiHidden="0" w:uiPriority="60" w:unhideWhenUsed="0"/>
-    <w:lsdException w:name="Light List Accent 6" w:semiHidden="0" w:uiPriority="61" w:unhideWhenUsed="0"/>
-    <w:lsdException w:name="Light Grid Accent 6" w:semiHidden="0" w:uiPriority="62" w:unhideWhenUsed="0"/>
-    <w:lsdException w:name="Medium Shading 1 Accent 6" w:semiHidden="0" w:uiPriority="63" w:unhideWhenUsed="0"/>
-    <w:lsdException w:name="Medium Shading 2 Accent 6" w:semiHidden="0" w:uiPriority="64" w:unhideWhenUsed="0"/>
-    <w:lsdException w:name="Medium List 1 Accent 6" w:semiHidden="0" w:uiPriority="65" w:unhideWhenUsed="0"/>
-    <w:lsdException w:name="Medium List 2 Accent 6" w:semiHidden="0" w:uiPriority="66" w:unhideWhenUsed="0"/>
-    <w:lsdException w:name="Medium Grid 1 Accent 6" w:semiHidden="0" w:uiPriority="67" w:unhideWhenUsed="0"/>
-    <w:lsdException w:name="Medium Grid 2 Accent 6" w:semiHidden="0" w:uiPriority="68" w:unhideWhenUsed="0"/>
-    <w:lsdException w:name="Medium Grid 3 Accent 6" w:semiHidden="0" w:uiPriority="69" w:unhideWhenUsed="0"/>
-    <w:lsdException w:name="Dark List Accent 6" w:semiHidden="0" w:uiPriority="70" w:unhideWhenUsed="0"/>
-    <w:lsdException w:name="Colorful Shading Accent 6" w:semiHidden="0" w:uiPriority="71" w:unhideWhenUsed="0"/>
-    <w:lsdException w:name="Colorful List Accent 6" w:semiHidden="0" w:uiPriority="72" w:unhideWhenUsed="0"/>
-    <w:lsdException w:name="Colorful Grid Accent 6" w:semiHidden="0" w:uiPriority="73" w:unhideWhenUsed="0"/>
-    <w:lsdException w:name="Subtle Emphasis" w:semiHidden="0" w:uiPriority="19" w:unhideWhenUsed="0" w:qFormat="1"/>
-    <w:lsdException w:name="Intense Emphasis" w:semiHidden="0" w:uiPriority="21" w:unhideWhenUsed="0" w:qFormat="1"/>
-    <w:lsdException w:name="Subtle Reference" w:semiHidden="0" w:uiPriority="31" w:unhideWhenUsed="0" w:qFormat="1"/>
-    <w:lsdException w:name="Intense Reference" w:semiHidden="0" w:uiPriority="32" w:unhideWhenUsed="0" w:qFormat="1"/>
-    <w:lsdException w:name="Book Title" w:semiHidden="0" w:uiPriority="33" w:unhideWhenUsed="0" w:qFormat="1"/>
-    <w:lsdException w:name="Bibliography" w:uiPriority="37"/>
-    <w:lsdException w:name="TOC Heading" w:uiPriority="39" w:qFormat="1"/>
-  </w:latentStyles>
-  <w:style w:type="paragraph" w:default="1" w:styleId="Normal">
-    <w:name w:val="Normal"/>
-    <w:qFormat/>
-    <w:rsid w:val="00D12684"/>
-    <w:rPr>
-      <w:sz w:val="24"/>
-      <w:szCs w:val="24"/>
-    </w:rPr>
-  </w:style>
-  <w:style w:type="paragraph" w:styleId="Heading1">
-    <w:name w:val="heading 1"/>
-    <w:basedOn w:val="Normal"/>
-    <w:next w:val="Normal"/>
-    <w:qFormat/>
-    <w:rsid w:val="00D12684"/>
-    <w:pPr>
-      <w:keepNext/>
-      <w:spacing w:before="240" w:after="60"/>
-      <w:outlineLvl w:val="0"/>
-    </w:pPr>
-    <w:rPr>
-      <w:rFonts w:ascii="Arial" w:hAnsi="Arial" w:cs="Arial"/>
-      <w:b/>
-      <w:bCs/>
-      <w:kern w:val="32"/>
-      <w:sz w:val="32"/>
-      <w:szCs w:val="32"/>
-    </w:rPr>
-  </w:style>
-  <w:style w:type="character" w:default="1" w:styleId="DefaultParagraphFont">
-    <w:name w:val="Default Paragraph Font"/>
-    <w:uiPriority w:val="1"/>
-    <w:semiHidden/>
-    <w:unhideWhenUsed/>
-  </w:style>
-  <w:style w:type="table" w:default="1" w:styleId="TableNormal">
-    <w:name w:val="Normal Table"/>
-    <w:uiPriority w:val="99"/>
-    <w:semiHidden/>
-    <w:unhideWhenUsed/>
-    <w:tblPr>
-      <w:tblInd w:w="0" w:type="dxa"/>
-      <w:tblCellMar>
-        <w:top w:w="0" w:type="dxa"/>
-        <w:left w:w="108" w:type="dxa"/>
-        <w:bottom w:w="0" w:type="dxa"/>
-        <w:right w:w="108" w:type="dxa"/>
-      </w:tblCellMar>
-    </w:tblPr>
-  </w:style>
-  <w:style w:type="numbering" w:default="1" w:styleId="NoList">
-    <w:name w:val="No List"/>
-    <w:uiPriority w:val="99"/>
-    <w:semiHidden/>
-    <w:unhideWhenUsed/>
-  </w:style>
-  <w:style w:type="paragraph" w:customStyle="1" w:styleId="SenderAddress">
-    <w:name w:val="Sender Address"/>
-    <w:basedOn w:val="Normal"/>
-    <w:rsid w:val="00981E11"/>
-  </w:style>
-  <w:style w:type="paragraph" w:styleId="Date">
-    <w:name w:val="Date"/>
-    <w:basedOn w:val="Normal"/>
-    <w:next w:val="Normal"/>
-    <w:rsid w:val="00981E11"/>
-    <w:pPr>
-      <w:spacing w:after="480"/>
-    </w:pPr>
-  </w:style>
-  <w:style w:type="paragraph" w:customStyle="1" w:styleId="RecipientAddress">
-    <w:name w:val="Recipient Address"/>
-    <w:basedOn w:val="Normal"/>
-    <w:rsid w:val="00852CDA"/>
-  </w:style>
-  <w:style w:type="paragraph" w:styleId="Salutation">
-    <w:name w:val="Salutation"/>
-    <w:basedOn w:val="Normal"/>
-    <w:next w:val="Normal"/>
-    <w:rsid w:val="00852CDA"/>
-    <w:pPr>
-      <w:spacing w:before="480" w:after="240"/>
-    </w:pPr>
-  </w:style>
-  <w:style w:type="paragraph" w:styleId="Closing">
-    <w:name w:val="Closing"/>
-    <w:basedOn w:val="Normal"/>
-    <w:rsid w:val="00981E11"/>
-    <w:pPr>
-      <w:spacing w:after="960"/>
-    </w:pPr>
-  </w:style>
-  <w:style w:type="paragraph" w:styleId="Signature">
-    <w:name w:val="Signature"/>
-    <w:basedOn w:val="Normal"/>
-    <w:rsid w:val="00981E11"/>
-  </w:style>
-  <w:style w:type="paragraph" w:customStyle="1" w:styleId="ccEnclosure">
-    <w:name w:val="cc:/Enclosure"/>
-    <w:basedOn w:val="Normal"/>
-    <w:rsid w:val="00CF13D7"/>
-    <w:pPr>
-      <w:tabs>
-        <w:tab w:val="left" w:pos="1440"/>
-      </w:tabs>
-      <w:spacing w:before="240" w:after="240"/>
-      <w:ind w:left="1440" w:hanging="1440"/>
-    </w:pPr>
-  </w:style>
-  <w:style w:type="paragraph" w:styleId="BodyText">
-    <w:name w:val="Body Text"/>
-    <w:basedOn w:val="Normal"/>
-    <w:rsid w:val="00D12684"/>
-    <w:pPr>
-      <w:spacing w:after="240"/>
-    </w:pPr>
-  </w:style>
-  <w:style w:type="paragraph" w:styleId="BalloonText">
-    <w:name w:val="Balloon Text"/>
-    <w:basedOn w:val="Normal"/>
-    <w:semiHidden/>
-    <w:rsid w:val="007834BF"/>
-    <w:rPr>
-      <w:rFonts w:ascii="Tahoma" w:hAnsi="Tahoma" w:cs="Tahoma"/>
-      <w:sz w:val="16"/>
-      <w:szCs w:val="16"/>
-    </w:rPr>
-  </w:style>
-  <w:style w:type="paragraph" w:styleId="Header">
-    <w:name w:val="header"/>
-    <w:basedOn w:val="Normal"/>
-    <w:rsid w:val="000B7DA8"/>
-    <w:pPr>
-      <w:tabs>
-        <w:tab w:val="center" w:pos="4320"/>
-        <w:tab w:val="right" w:pos="8640"/>
-      </w:tabs>
-      <w:spacing w:after="480"/>
-    </w:pPr>
-  </w:style>
-  <w:style w:type="paragraph" w:styleId="Footer">
-    <w:name w:val="footer"/>
-    <w:basedOn w:val="Normal"/>
-    <w:rsid w:val="00CF13D7"/>
-    <w:pPr>
-      <w:tabs>
-        <w:tab w:val="center" w:pos="4320"/>
-        <w:tab w:val="right" w:pos="8640"/>
-      </w:tabs>
-    </w:pPr>
-  </w:style>
-  <w:style w:type="character" w:styleId="PageNumber">
-    <w:name w:val="page number"/>
-    <w:basedOn w:val="DefaultParagraphFont"/>
-    <w:rsid w:val="000B7DA8"/>
-  </w:style>
-  <w:style w:type="character" w:styleId="Hyperlink">
-    <w:name w:val="Hyperlink"/>
-    <w:basedOn w:val="DefaultParagraphFont"/>
-    <w:uiPriority w:val="99"/>
-    <w:unhideWhenUsed/>
-    <w:rsid w:val="00A30E64"/>
-    <w:rPr>
-      <w:color w:val="0000FF" w:themeColor="hyperlink"/>
-      <w:u w:val="single"/>
-    </w:rPr>
-  </w:style>
-</w:styles>
-</file>
-
-<file path=word/stylesWithEffects.xml><?xml version="1.0" encoding="utf-8"?>
-<w:styles xmlns:wpc="http://schemas.microsoft.com/office/word/2010/wordprocessingCanvas" xmlns:mc="http://schemas.openxmlformats.org/markup-compatibility/2006" xmlns:o="urn:schemas-microsoft-com:office:office" xmlns:r="http://schemas.openxmlformats.org/officeDocument/2006/relationships" xmlns:m="http://schemas.openxmlformats.org/officeDocument/2006/math" xmlns:v="urn:schemas-microsoft-com:vml" xmlns:wp14="http://schemas.microsoft.com/office/word/2010/wordprocessingDrawing" xmlns:wp="http://schemas.openxmlformats.org/drawingml/2006/wordprocessingDrawing" xmlns:w10="urn:schemas-microsoft-com:office:word" xmlns:w="http://schemas.openxmlformats.org/wordprocessingml/2006/main" xmlns:w14="http://schemas.microsoft.com/office/word/2010/wordml" xmlns:wpg="http://schemas.microsoft.com/office/word/2010/wordprocessingGroup" xmlns:wpi="http://schemas.microsoft.com/office/word/2010/wordprocessingInk" xmlns:wne="http://schemas.microsoft.com/office/word/2006/wordml" xmlns:wps="http://schemas.microsoft.com/office/word/2010/wordprocessingShape" mc:Ignorable="w14 wp14">
-  <w:docDefaults>
-    <w:rPrDefault>
-      <w:rPr>
-        <w:rFonts w:ascii="Times New Roman" w:eastAsia="Times New Roman" w:hAnsi="Times New Roman" w:cs="Times New Roman"/>
-        <w:lang w:val="en-US" w:eastAsia="en-US" w:bidi="ar-SA"/>
-      </w:rPr>
-    </w:rPrDefault>
-    <w:pPrDefault/>
-  </w:docDefaults>
-  <w:latentStyles w:defLockedState="0" w:defUIPriority="99" w:defSemiHidden="1" w:defUnhideWhenUsed="1" w:defQFormat="0" w:count="267">
-    <w:lsdException w:name="Normal" w:semiHidden="0" w:uiPriority="0" w:unhideWhenUsed="0" w:qFormat="1"/>
-    <w:lsdException w:name="heading 1" w:semiHidden="0" w:uiPriority="9" w:unhideWhenUsed="0" w:qFormat="1"/>
-    <w:lsdException w:name="heading 2" w:uiPriority="9" w:qFormat="1"/>
-    <w:lsdException w:name="heading 3" w:uiPriority="9" w:qFormat="1"/>
-    <w:lsdException w:name="heading 4" w:uiPriority="9" w:qFormat="1"/>
-    <w:lsdException w:name="heading 5" w:uiPriority="9" w:qFormat="1"/>
-    <w:lsdException w:name="heading 6" w:uiPriority="9" w:qFormat="1"/>
-    <w:lsdException w:name="heading 7" w:uiPriority="9" w:qFormat="1"/>
-    <w:lsdException w:name="heading 8" w:uiPriority="9" w:qFormat="1"/>
-    <w:lsdException w:name="heading 9" w:uiPriority="9" w:qFormat="1"/>
-    <w:lsdException w:name="toc 1" w:uiPriority="39"/>
-    <w:lsdException w:name="toc 2" w:uiPriority="39"/>
-    <w:lsdException w:name="toc 3" w:uiPriority="39"/>
-    <w:lsdException w:name="toc 4" w:uiPriority="39"/>
-    <w:lsdException w:name="toc 5" w:uiPriority="39"/>
-    <w:lsdException w:name="toc 6" w:uiPriority="39"/>
-    <w:lsdException w:name="toc 7" w:uiPriority="39"/>
-    <w:lsdException w:name="toc 8" w:uiPriority="39"/>
-    <w:lsdException w:name="toc 9" w:uiPriority="39"/>
-    <w:lsdException w:name="caption" w:uiPriority="35" w:qFormat="1"/>
-    <w:lsdException w:name="Title" w:semiHidden="0" w:uiPriority="10" w:unhideWhenUsed="0" w:qFormat="1"/>
-    <w:lsdException w:name="Default Paragraph Font" w:uiPriority="1"/>
-    <w:lsdException w:name="Subtitle" w:semiHidden="0" w:uiPriority="11" w:unhideWhenUsed="0" w:qFormat="1"/>
-    <w:lsdException w:name="Strong" w:semiHidden="0" w:uiPriority="22" w:unhideWhenUsed="0" w:qFormat="1"/>
-    <w:lsdException w:name="Emphasis" w:semiHidden="0" w:uiPriority="20" w:unhideWhenUsed="0" w:qFormat="1"/>
-    <w:lsdException w:name="Table Grid" w:semiHidden="0" w:uiPriority="59" w:unhideWhenUsed="0"/>
-    <w:lsdException w:name="Placeholder Text" w:unhideWhenUsed="0"/>
-    <w:lsdException w:name="No Spacing" w:semiHidden="0" w:uiPriority="1" w:unhideWhenUsed="0" w:qFormat="1"/>
-    <w:lsdException w:name="Light Shading" w:semiHidden="0" w:uiPriority="60" w:unhideWhenUsed="0"/>
-    <w:lsdException w:name="Light List" w:semiHidden="0" w:uiPriority="61" w:unhideWhenUsed="0"/>
-    <w:lsdException w:name="Light Grid" w:semiHidden="0" w:uiPriority="62" w:unhideWhenUsed="0"/>
-    <w:lsdException w:name="Medium Shading 1" w:semiHidden="0" w:uiPriority="63" w:unhideWhenUsed="0"/>
-    <w:lsdException w:name="Medium Shading 2" w:semiHidden="0" w:uiPriority="64" w:unhideWhenUsed="0"/>
-    <w:lsdException w:name="Medium List 1" w:semiHidden="0" w:uiPriority="65" w:unhideWhenUsed="0"/>
-    <w:lsdException w:name="Medium List 2" w:semiHidden="0" w:uiPriority="66" w:unhideWhenUsed="0"/>
-    <w:lsdException w:name="Medium Grid 1" w:semiHidden="0" w:uiPriority="67" w:unhideWhenUsed="0"/>
-    <w:lsdException w:name="Medium Grid 2" w:semiHidden="0" w:uiPriority="68" w:unhideWhenUsed="0"/>
-    <w:lsdException w:name="Medium Grid 3" w:semiHidden="0" w:uiPriority="69" w:unhideWhenUsed="0"/>
-    <w:lsdException w:name="Dark List" w:semiHidden="0" w:uiPriority="70" w:unhideWhenUsed="0"/>
-    <w:lsdException w:name="Colorful Shading" w:semiHidden="0" w:uiPriority="71" w:unhideWhenUsed="0"/>
-    <w:lsdException w:name="Colorful List" w:semiHidden="0" w:uiPriority="72" w:unhideWhenUsed="0"/>
-    <w:lsdException w:name="Colorful Grid" w:semiHidden="0" w:uiPriority="73" w:unhideWhenUsed="0"/>
-    <w:lsdException w:name="Light Shading Accent 1" w:semiHidden="0" w:uiPriority="60" w:unhideWhenUsed="0"/>
-    <w:lsdException w:name="Light List Accent 1" w:semiHidden="0" w:uiPriority="61" w:unhideWhenUsed="0"/>
-    <w:lsdException w:name="Light Grid Accent 1" w:semiHidden="0" w:uiPriority="62" w:unhideWhenUsed="0"/>
-    <w:lsdException w:name="Medium Shading 1 Accent 1" w:semiHidden="0" w:uiPriority="63" w:unhideWhenUsed="0"/>
-    <w:lsdException w:name="Medium Shading 2 Accent 1" w:semiHidden="0" w:uiPriority="64" w:unhideWhenUsed="0"/>
-    <w:lsdException w:name="Medium List 1 Accent 1" w:semiHidden="0" w:uiPriority="65" w:unhideWhenUsed="0"/>
-    <w:lsdException w:name="Revision" w:unhideWhenUsed="0"/>
-    <w:lsdException w:name="List Paragraph" w:semiHidden="0" w:uiPriority="34" w:unhideWhenUsed="0" w:qFormat="1"/>
-    <w:lsdException w:name="Quote" w:semiHidden="0" w:uiPriority="29" w:unhideWhenUsed="0" w:qFormat="1"/>
-    <w:lsdException w:name="Intense Quote" w:semiHidden="0" w:uiPriority="30" w:unhideWhenUsed="0" w:qFormat="1"/>
-    <w:lsdException w:name="Medium List 2 Accent 1" w:semiHidden="0" w:uiPriority="66" w:unhideWhenUsed="0"/>
-    <w:lsdException w:name="Medium Grid 1 Accent 1" w:semiHidden="0" w:uiPriority="67" w:unhideWhenUsed="0"/>
-    <w:lsdException w:name="Medium Grid 2 Accent 1" w:semiHidden="0" w:uiPriority="68" w:unhideWhenUsed="0"/>
-    <w:lsdException w:name="Medium Grid 3 Accent 1" w:semiHidden="0" w:uiPriority="69" w:unhideWhenUsed="0"/>
-    <w:lsdException w:name="Dark List Accent 1" w:semiHidden="0" w:uiPriority="70" w:unhideWhenUsed="0"/>
-    <w:lsdException w:name="Colorful Shading Accent 1" w:semiHidden="0" w:uiPriority="71" w:unhideWhenUsed="0"/>
-    <w:lsdException w:name="Colorful List Accent 1" w:semiHidden="0" w:uiPriority="72" w:unhideWhenUsed="0"/>
-    <w:lsdException w:name="Colorful Grid Accent 1" w:semiHidden="0" w:uiPriority="73" w:unhideWhenUsed="0"/>
-    <w:lsdException w:name="Light Shading Accent 2" w:semiHidden="0" w:uiPriority="60" w:unhideWhenUsed="0"/>
-    <w:lsdException w:name="Light List Accent 2" w:semiHidden="0" w:uiPriority="61" w:unhideWhenUsed="0"/>
-    <w:lsdException w:name="Light Grid Accent 2" w:semiHidden="0" w:uiPriority="62" w:unhideWhenUsed="0"/>
-    <w:lsdException w:name="Medium Shading 1 Accent 2" w:semiHidden="0" w:uiPriority="63" w:unhideWhenUsed="0"/>
-    <w:lsdException w:name="Medium Shading 2 Accent 2" w:semiHidden="0" w:uiPriority="64" w:unhideWhenUsed="0"/>
-    <w:lsdException w:name="Medium List 1 Accent 2" w:semiHidden="0" w:uiPriority="65" w:unhideWhenUsed="0"/>
-    <w:lsdException w:name="Medium List 2 Accent 2" w:semiHidden="0" w:uiPriority="66" w:unhideWhenUsed="0"/>
-    <w:lsdException w:name="Medium Grid 1 Accent 2" w:semiHidden="0" w:uiPriority="67" w:unhideWhenUsed="0"/>
-    <w:lsdException w:name="Medium Grid 2 Accent 2" w:semiHidden="0" w:uiPriority="68" w:unhideWhenUsed="0"/>
-    <w:lsdException w:name="Medium Grid 3 Accent 2" w:semiHidden="0" w:uiPriority="69" w:unhideWhenUsed="0"/>
-    <w:lsdException w:name="Dark List Accent 2" w:semiHidden="0" w:uiPriority="70" w:unhideWhenUsed="0"/>
-    <w:lsdException w:name="Colorful Shading Accent 2" w:semiHidden="0" w:uiPriority="71" w:unhideWhenUsed="0"/>
-    <w:lsdException w:name="Colorful List Accent 2" w:semiHidden="0" w:uiPriority="72" w:unhideWhenUsed="0"/>
-    <w:lsdException w:name="Colorful Grid Accent 2" w:semiHidden="0" w:uiPriority="73" w:unhideWhenUsed="0"/>
-    <w:lsdException w:name="Light Shading Accent 3" w:semiHidden="0" w:uiPriority="60" w:unhideWhenUsed="0"/>
-    <w:lsdException w:name="Light List Accent 3" w:semiHidden="0" w:uiPriority="61" w:unhideWhenUsed="0"/>
-    <w:lsdException w:name="Light Grid Accent 3" w:semiHidden="0" w:uiPriority="62" w:unhideWhenUsed="0"/>
-    <w:lsdException w:name="Medium Shading 1 Accent 3" w:semiHidden="0" w:uiPriority="63" w:unhideWhenUsed="0"/>
-    <w:lsdException w:name="Medium Shading 2 Accent 3" w:semiHidden="0" w:uiPriority="64" w:unhideWhenUsed="0"/>
-    <w:lsdException w:name="Medium List 1 Accent 3" w:semiHidden="0" w:uiPriority="65" w:unhideWhenUsed="0"/>
-    <w:lsdException w:name="Medium List 2 Accent 3" w:semiHidden="0" w:uiPriority="66" w:unhideWhenUsed="0"/>
-    <w:lsdException w:name="Medium Grid 1 Accent 3" w:semiHidden="0" w:uiPriority="67" w:unhideWhenUsed="0"/>
-    <w:lsdException w:name="Medium Grid 2 Accent 3" w:semiHidden="0" w:uiPriority="68" w:unhideWhenUsed="0"/>
-    <w:lsdException w:name="Medium Grid 3 Accent 3" w:semiHidden="0" w:uiPriority="69" w:unhideWhenUsed="0"/>
-    <w:lsdException w:name="Dark List Accent 3" w:semiHidden="0" w:uiPriority="70" w:unhideWhenUsed="0"/>
-    <w:lsdException w:name="Colorful Shading Accent 3" w:semiHidden="0" w:uiPriority="71" w:unhideWhenUsed="0"/>
-    <w:lsdException w:name="Colorful List Accent 3" w:semiHidden="0" w:uiPriority="72" w:unhideWhenUsed="0"/>
-    <w:lsdException w:name="Colorful Grid Accent 3" w:semiHidden="0" w:uiPriority="73" w:unhideWhenUsed="0"/>
-    <w:lsdException w:name="Light Shading Accent 4" w:semiHidden="0" w:uiPriority="60" w:unhideWhenUsed="0"/>
-    <w:lsdException w:name="Light List Accent 4" w:semiHidden="0" w:uiPriority="61" w:unhideWhenUsed="0"/>
-    <w:lsdException w:name="Light Grid Accent 4" w:semiHidden="0" w:uiPriority="62" w:unhideWhenUsed="0"/>
-    <w:lsdException w:name="Medium Shading 1 Accent 4" w:semiHidden="0" w:uiPriority="63" w:unhideWhenUsed="0"/>
-    <w:lsdException w:name="Medium Shading 2 Accent 4" w:semiHidden="0" w:uiPriority="64" w:unhideWhenUsed="0"/>
-    <w:lsdException w:name="Medium List 1 Accent 4" w:semiHidden="0" w:uiPriority="65" w:unhideWhenUsed="0"/>
-    <w:lsdException w:name="Medium List 2 Accent 4" w:semiHidden="0" w:uiPriority="66" w:unhideWhenUsed="0"/>
-    <w:lsdException w:name="Medium Grid 1 Accent 4" w:semiHidden="0" w:uiPriority="67" w:unhideWhenUsed="0"/>
-    <w:lsdException w:name="Medium Grid 2 Accent 4" w:semiHidden="0" w:uiPriority="68" w:unhideWhenUsed="0"/>
-    <w:lsdException w:name="Medium Grid 3 Accent 4" w:semiHidden="0" w:uiPriority="69" w:unhideWhenUsed="0"/>
-    <w:lsdException w:name="Dark List Accent 4" w:semiHidden="0" w:uiPriority="70" w:unhideWhenUsed="0"/>
-    <w:lsdException w:name="Colorful Shading Accent 4" w:semiHidden="0" w:uiPriority="71" w:unhideWhenUsed="0"/>
-    <w:lsdException w:name="Colorful List Accent 4" w:semiHidden="0" w:uiPriority="72" w:unhideWhenUsed="0"/>
-    <w:lsdException w:name="Colorful Grid Accent 4" w:semiHidden="0" w:uiPriority="73" w:unhideWhenUsed="0"/>
-    <w:lsdException w:name="Light Shading Accent 5" w:semiHidden="0" w:uiPriority="60" w:unhideWhenUsed="0"/>
-    <w:lsdException w:name="Light List Accent 5" w:semiHidden="0" w:uiPriority="61" w:unhideWhenUsed="0"/>
-    <w:lsdException w:name="Light Grid Accent 5" w:semiHidden="0" w:uiPriority="62" w:unhideWhenUsed="0"/>
-    <w:lsdException w:name="Medium Shading 1 Accent 5" w:semiHidden="0" w:uiPriority="63" w:unhideWhenUsed="0"/>
-    <w:lsdException w:name="Medium Shading 2 Accent 5" w:semiHidden="0" w:uiPriority="64" w:unhideWhenUsed="0"/>
-    <w:lsdException w:name="Medium List 1 Accent 5" w:semiHidden="0" w:uiPriority="65" w:unhideWhenUsed="0"/>
-    <w:lsdException w:name="Medium List 2 Accent 5" w:semiHidden="0" w:uiPriority="66" w:unhideWhenUsed="0"/>
-    <w:lsdException w:name="Medium Grid 1 Accent 5" w:semiHidden="0" w:uiPriority="67" w:unhideWhenUsed="0"/>
-    <w:lsdException w:name="Medium Grid 2 Accent 5" w:semiHidden="0" w:uiPriority="68" w:unhideWhenUsed="0"/>
-    <w:lsdException w:name="Medium Grid 3 Accent 5" w:semiHidden="0" w:uiPriority="69" w:unhideWhenUsed="0"/>
-    <w:lsdException w:name="Dark List Accent 5" w:semiHidden="0" w:uiPriority="70" w:unhideWhenUsed="0"/>
-    <w:lsdException w:name="Colorful Shading Accent 5" w:semiHidden="0" w:uiPriority="71" w:unhideWhenUsed="0"/>
-    <w:lsdException w:name="Colorful List Accent 5" w:semiHidden="0" w:uiPriority="72" w:unhideWhenUsed="0"/>
-    <w:lsdException w:name="Colorful Grid Accent 5" w:semiHidden="0" w:uiPriority="73" w:unhideWhenUsed="0"/>
-    <w:lsdException w:name="Light Shading Accent 6" w:semiHidden="0" w:uiPriority="60" w:unhideWhenUsed="0"/>
-    <w:lsdException w:name="Light List Accent 6" w:semiHidden="0" w:uiPriority="61" w:unhideWhenUsed="0"/>
-    <w:lsdException w:name="Light Grid Accent 6" w:semiHidden="0" w:uiPriority="62" w:unhideWhenUsed="0"/>
-    <w:lsdException w:name="Medium Shading 1 Accent 6" w:semiHidden="0" w:uiPriority="63" w:unhideWhenUsed="0"/>
-    <w:lsdException w:name="Medium Shading 2 Accent 6" w:semiHidden="0" w:uiPriority="64" w:unhideWhenUsed="0"/>
-    <w:lsdException w:name="Medium List 1 Accent 6" w:semiHidden="0" w:uiPriority="65" w:unhideWhenUsed="0"/>
-    <w:lsdException w:name="Medium List 2 Accent 6" w:semiHidden="0" w:uiPriority="66" w:unhideWhenUsed="0"/>
-    <w:lsdException w:name="Medium Grid 1 Accent 6" w:semiHidden="0" w:uiPriority="67" w:unhideWhenUsed="0"/>
-    <w:lsdException w:name="Medium Grid 2 Accent 6" w:semiHidden="0" w:uiPriority="68" w:unhideWhenUsed="0"/>
-    <w:lsdException w:name="Medium Grid 3 Accent 6" w:semiHidden="0" w:uiPriority="69" w:unhideWhenUsed="0"/>
-    <w:lsdException w:name="Dark List Accent 6" w:semiHidden="0" w:uiPriority="70" w:unhideWhenUsed="0"/>
-    <w:lsdException w:name="Colorful Shading Accent 6" w:semiHidden="0" w:uiPriority="71" w:unhideWhenUsed="0"/>
-    <w:lsdException w:name="Colorful List Accent 6" w:semiHidden="0" w:uiPriority="72" w:unhideWhenUsed="0"/>
-    <w:lsdException w:name="Colorful Grid Accent 6" w:semiHidden="0" w:uiPriority="73" w:unhideWhenUsed="0"/>
-    <w:lsdException w:name="Subtle Emphasis" w:semiHidden="0" w:uiPriority="19" w:unhideWhenUsed="0" w:qFormat="1"/>
-    <w:lsdException w:name="Intense Emphasis" w:semiHidden="0" w:uiPriority="21" w:unhideWhenUsed="0" w:qFormat="1"/>
-    <w:lsdException w:name="Subtle Reference" w:semiHidden="0" w:uiPriority="31" w:unhideWhenUsed="0" w:qFormat="1"/>
-    <w:lsdException w:name="Intense Reference" w:semiHidden="0" w:uiPriority="32" w:unhideWhenUsed="0" w:qFormat="1"/>
-    <w:lsdException w:name="Book Title" w:semiHidden="0" w:uiPriority="33" w:unhideWhenUsed="0" w:qFormat="1"/>
-    <w:lsdException w:name="Bibliography" w:uiPriority="37"/>
-    <w:lsdException w:name="TOC Heading" w:uiPriority="39" w:qFormat="1"/>
+  <w:latentStyles w:defLockedState="0" w:defUIPriority="99" w:defSemiHidden="0" w:defUnhideWhenUsed="0" w:defQFormat="0" w:count="371">
+    <w:lsdException w:name="Normal" w:uiPriority="0" w:qFormat="1"/>
+    <w:lsdException w:name="heading 1" w:uiPriority="9" w:qFormat="1"/>
+    <w:lsdException w:name="heading 2" w:semiHidden="1" w:uiPriority="9" w:unhideWhenUsed="1" w:qFormat="1"/>
+    <w:lsdException w:name="heading 3" w:semiHidden="1" w:uiPriority="9" w:unhideWhenUsed="1" w:qFormat="1"/>
+    <w:lsdException w:name="heading 4" w:semiHidden="1" w:uiPriority="9" w:unhideWhenUsed="1" w:qFormat="1"/>
+    <w:lsdException w:name="heading 5" w:semiHidden="1" w:uiPriority="9" w:unhideWhenUsed="1" w:qFormat="1"/>
+    <w:lsdException w:name="heading 6" w:semiHidden="1" w:uiPriority="9" w:unhideWhenUsed="1" w:qFormat="1"/>
+    <w:lsdException w:name="heading 7" w:semiHidden="1" w:uiPriority="9" w:unhideWhenUsed="1" w:qFormat="1"/>
+    <w:lsdException w:name="heading 8" w:semiHidden="1" w:uiPriority="9" w:unhideWhenUsed="1" w:qFormat="1"/>
+    <w:lsdException w:name="heading 9" w:semiHidden="1" w:uiPriority="9" w:unhideWhenUsed="1" w:qFormat="1"/>
+    <w:lsdException w:name="index 1" w:semiHidden="1" w:unhideWhenUsed="1"/>
+    <w:lsdException w:name="index 2" w:semiHidden="1" w:unhideWhenUsed="1"/>
+    <w:lsdException w:name="index 3" w:semiHidden="1" w:unhideWhenUsed="1"/>
+    <w:lsdException w:name="index 4" w:semiHidden="1" w:unhideWhenUsed="1"/>
+    <w:lsdException w:name="index 5" w:semiHidden="1" w:unhideWhenUsed="1"/>
+    <w:lsdException w:name="index 6" w:semiHidden="1" w:unhideWhenUsed="1"/>
+    <w:lsdException w:name="index 7" w:semiHidden="1" w:unhideWhenUsed="1"/>
+    <w:lsdException w:name="index 8" w:semiHidden="1" w:unhideWhenUsed="1"/>
+    <w:lsdException w:name="index 9" w:semiHidden="1" w:unhideWhenUsed="1"/>
+    <w:lsdException w:name="toc 1" w:semiHidden="1" w:uiPriority="39" w:unhideWhenUsed="1"/>
+    <w:lsdException w:name="toc 2" w:semiHidden="1" w:uiPriority="39" w:unhideWhenUsed="1"/>
+    <w:lsdException w:name="toc 3" w:semiHidden="1" w:uiPriority="39" w:unhideWhenUsed="1"/>
+    <w:lsdException w:name="toc 4" w:semiHidden="1" w:uiPriority="39" w:unhideWhenUsed="1"/>
+    <w:lsdException w:name="toc 5" w:semiHidden="1" w:uiPriority="39" w:unhideWhenUsed="1"/>
+    <w:lsdException w:name="toc 6" w:semiHidden="1" w:uiPriority="39" w:unhideWhenUsed="1"/>
+    <w:lsdException w:name="toc 7" w:semiHidden="1" w:uiPriority="39" w:unhideWhenUsed="1"/>
+    <w:lsdException w:name="toc 8" w:semiHidden="1" w:uiPriority="39" w:unhideWhenUsed="1"/>
+    <w:lsdException w:name="toc 9" w:semiHidden="1" w:uiPriority="39" w:unhideWhenUsed="1"/>
+    <w:lsdException w:name="Normal Indent" w:semiHidden="1" w:unhideWhenUsed="1"/>
+    <w:lsdException w:name="footnote text" w:semiHidden="1" w:unhideWhenUsed="1"/>
+    <w:lsdException w:name="annotation text" w:semiHidden="1" w:unhideWhenUsed="1"/>
+    <w:lsdException w:name="header" w:semiHidden="1" w:unhideWhenUsed="1"/>
+    <w:lsdException w:name="footer" w:semiHidden="1" w:unhideWhenUsed="1"/>
+    <w:lsdException w:name="index heading" w:semiHidden="1" w:unhideWhenUsed="1"/>
+    <w:lsdException w:name="caption" w:semiHidden="1" w:uiPriority="35" w:unhideWhenUsed="1" w:qFormat="1"/>
+    <w:lsdException w:name="table of figures" w:semiHidden="1" w:unhideWhenUsed="1"/>
+    <w:lsdException w:name="envelope address" w:semiHidden="1" w:unhideWhenUsed="1"/>
+    <w:lsdException w:name="envelope return" w:semiHidden="1" w:unhideWhenUsed="1"/>
+    <w:lsdException w:name="footnote reference" w:semiHidden="1" w:unhideWhenUsed="1"/>
+    <w:lsdException w:name="annotation reference" w:semiHidden="1" w:unhideWhenUsed="1"/>
+    <w:lsdException w:name="line number" w:semiHidden="1" w:unhideWhenUsed="1"/>
+    <w:lsdException w:name="page number" w:semiHidden="1" w:unhideWhenUsed="1"/>
+    <w:lsdException w:name="endnote reference" w:semiHidden="1" w:unhideWhenUsed="1"/>
+    <w:lsdException w:name="endnote text" w:semiHidden="1" w:unhideWhenUsed="1"/>
+    <w:lsdException w:name="table of authorities" w:semiHidden="1" w:unhideWhenUsed="1"/>
+    <w:lsdException w:name="macro" w:semiHidden="1" w:unhideWhenUsed="1"/>
+    <w:lsdException w:name="toa heading" w:semiHidden="1" w:unhideWhenUsed="1"/>
+    <w:lsdException w:name="List" w:semiHidden="1" w:unhideWhenUsed="1"/>
+    <w:lsdException w:name="List Bullet" w:semiHidden="1" w:unhideWhenUsed="1"/>
+    <w:lsdException w:name="List Number" w:semiHidden="1" w:unhideWhenUsed="1"/>
+    <w:lsdException w:name="List 2" w:semiHidden="1" w:unhideWhenUsed="1"/>
+    <w:lsdException w:name="List 3" w:semiHidden="1" w:unhideWhenUsed="1"/>
+    <w:lsdException w:name="List 4" w:semiHidden="1" w:unhideWhenUsed="1"/>
+    <w:lsdException w:name="List 5" w:semiHidden="1" w:unhideWhenUsed="1"/>
+    <w:lsdException w:name="List Bullet 2" w:semiHidden="1" w:unhideWhenUsed="1"/>
+    <w:lsdException w:name="List Bullet 3" w:semiHidden="1" w:unhideWhenUsed="1"/>
+    <w:lsdException w:name="List Bullet 4" w:semiHidden="1" w:unhideWhenUsed="1"/>
+    <w:lsdException w:name="List Bullet 5" w:semiHidden="1" w:unhideWhenUsed="1"/>
+    <w:lsdException w:name="List Number 2" w:semiHidden="1" w:unhideWhenUsed="1"/>
+    <w:lsdException w:name="List Number 3" w:semiHidden="1" w:unhideWhenUsed="1"/>
+    <w:lsdException w:name="List Number 4" w:semiHidden="1" w:unhideWhenUsed="1"/>
+    <w:lsdException w:name="List Number 5" w:semiHidden="1" w:unhideWhenUsed="1"/>
+    <w:lsdException w:name="Title" w:uiPriority="10" w:qFormat="1"/>
+    <w:lsdException w:name="Closing" w:semiHidden="1" w:unhideWhenUsed="1"/>
+    <w:lsdException w:name="Signature" w:semiHidden="1" w:unhideWhenUsed="1"/>
+    <w:lsdException w:name="Default Paragraph Font" w:semiHidden="1" w:uiPriority="1" w:unhideWhenUsed="1"/>
+    <w:lsdException w:name="Body Text" w:semiHidden="1" w:unhideWhenUsed="1"/>
+    <w:lsdException w:name="Body Text Indent" w:semiHidden="1" w:unhideWhenUsed="1"/>
+    <w:lsdException w:name="List Continue" w:semiHidden="1" w:unhideWhenUsed="1"/>
+    <w:lsdException w:name="List Continue 2" w:semiHidden="1" w:unhideWhenUsed="1"/>
+    <w:lsdException w:name="List Continue 3" w:semiHidden="1" w:unhideWhenUsed="1"/>
+    <w:lsdException w:name="List Continue 4" w:semiHidden="1" w:unhideWhenUsed="1"/>
+    <w:lsdException w:name="List Continue 5" w:semiHidden="1" w:unhideWhenUsed="1"/>
+    <w:lsdException w:name="Message Header" w:semiHidden="1" w:unhideWhenUsed="1"/>
+    <w:lsdException w:name="Subtitle" w:uiPriority="11" w:qFormat="1"/>
+    <w:lsdException w:name="Salutation" w:semiHidden="1" w:unhideWhenUsed="1"/>
+    <w:lsdException w:name="Date" w:semiHidden="1" w:unhideWhenUsed="1"/>
+    <w:lsdException w:name="Body Text First Indent" w:semiHidden="1" w:unhideWhenUsed="1"/>
+    <w:lsdException w:name="Body Text First Indent 2" w:semiHidden="1" w:unhideWhenUsed="1"/>
+    <w:lsdException w:name="Note Heading" w:semiHidden="1" w:unhideWhenUsed="1"/>
+    <w:lsdException w:name="Body Text 2" w:semiHidden="1" w:unhideWhenUsed="1"/>
+    <w:lsdException w:name="Body Text 3" w:semiHidden="1" w:unhideWhenUsed="1"/>
+    <w:lsdException w:name="Body Text Indent 2" w:semiHidden="1" w:unhideWhenUsed="1"/>
+    <w:lsdException w:name="Body Text Indent 3" w:semiHidden="1" w:unhideWhenUsed="1"/>
+    <w:lsdException w:name="Block Text" w:semiHidden="1" w:unhideWhenUsed="1"/>
+    <w:lsdException w:name="Hyperlink" w:semiHidden="1" w:unhideWhenUsed="1"/>
+    <w:lsdException w:name="FollowedHyperlink" w:semiHidden="1" w:unhideWhenUsed="1"/>
+    <w:lsdException w:name="Strong" w:uiPriority="22" w:qFormat="1"/>
+    <w:lsdException w:name="Emphasis" w:uiPriority="20" w:qFormat="1"/>
+    <w:lsdException w:name="Document Map" w:semiHidden="1" w:unhideWhenUsed="1"/>
+    <w:lsdException w:name="Plain Text" w:semiHidden="1" w:unhideWhenUsed="1"/>
+    <w:lsdException w:name="E-mail Signature" w:semiHidden="1" w:unhideWhenUsed="1"/>
+    <w:lsdException w:name="HTML Top of Form" w:semiHidden="1" w:unhideWhenUsed="1"/>
+    <w:lsdException w:name="HTML Bottom of Form" w:semiHidden="1" w:unhideWhenUsed="1"/>
+    <w:lsdException w:name="Normal (Web)" w:semiHidden="1" w:unhideWhenUsed="1"/>
+    <w:lsdException w:name="HTML Acronym" w:semiHidden="1" w:unhideWhenUsed="1"/>
+    <w:lsdException w:name="HTML Address" w:semiHidden="1" w:unhideWhenUsed="1"/>
+    <w:lsdException w:name="HTML Cite" w:semiHidden="1" w:unhideWhenUsed="1"/>
+    <w:lsdException w:name="HTML Code" w:semiHidden="1" w:unhideWhenUsed="1"/>
+    <w:lsdException w:name="HTML Definition" w:semiHidden="1" w:unhideWhenUsed="1"/>
+    <w:lsdException w:name="HTML Keyboard" w:semiHidden="1" w:unhideWhenUsed="1"/>
+    <w:lsdException w:name="HTML Preformatted" w:semiHidden="1" w:unhideWhenUsed="1"/>
+    <w:lsdException w:name="HTML Sample" w:semiHidden="1" w:unhideWhenUsed="1"/>
+    <w:lsdException w:name="HTML Typewriter" w:semiHidden="1" w:unhideWhenUsed="1"/>
+    <w:lsdException w:name="HTML Variable" w:semiHidden="1" w:unhideWhenUsed="1"/>
+    <w:lsdException w:name="Normal Table" w:semiHidden="1" w:unhideWhenUsed="1"/>
+    <w:lsdException w:name="annotation subject" w:semiHidden="1" w:unhideWhenUsed="1"/>
+    <w:lsdException w:name="No List" w:semiHidden="1" w:unhideWhenUsed="1"/>
+    <w:lsdException w:name="Outline List 1" w:semiHidden="1" w:unhideWhenUsed="1"/>
+    <w:lsdException w:name="Outline List 2" w:semiHidden="1" w:unhideWhenUsed="1"/>
+    <w:lsdException w:name="Outline List 3" w:semiHidden="1" w:unhideWhenUsed="1"/>
+    <w:lsdException w:name="Table Simple 1" w:semiHidden="1" w:unhideWhenUsed="1"/>
+    <w:lsdException w:name="Table Simple 2" w:semiHidden="1" w:unhideWhenUsed="1"/>
+    <w:lsdException w:name="Table Simple 3" w:semiHidden="1" w:unhideWhenUsed="1"/>
+    <w:lsdException w:name="Table Classic 1" w:semiHidden="1" w:unhideWhenUsed="1"/>
+    <w:lsdException w:name="Table Classic 2" w:semiHidden="1" w:unhideWhenUsed="1"/>
+    <w:lsdException w:name="Table Classic 3" w:semiHidden="1" w:unhideWhenUsed="1"/>
+    <w:lsdException w:name="Table Classic 4" w:semiHidden="1" w:unhideWhenUsed="1"/>
+    <w:lsdException w:name="Table Colorful 1" w:semiHidden="1" w:unhideWhenUsed="1"/>
+    <w:lsdException w:name="Table Colorful 2" w:semiHidden="1" w:unhideWhenUsed="1"/>
+    <w:lsdException w:name="Table Colorful 3" w:semiHidden="1" w:unhideWhenUsed="1"/>
+    <w:lsdException w:name="Table Columns 1" w:semiHidden="1" w:unhideWhenUsed="1"/>
+    <w:lsdException w:name="Table Columns 2" w:semiHidden="1" w:unhideWhenUsed="1"/>
+    <w:lsdException w:name="Table Columns 3" w:semiHidden="1" w:unhideWhenUsed="1"/>
+    <w:lsdException w:name="Table Columns 4" w:semiHidden="1" w:unhideWhenUsed="1"/>
+    <w:lsdException w:name="Table Columns 5" w:semiHidden="1" w:unhideWhenUsed="1"/>
+    <w:lsdException w:name="Table Grid 1" w:semiHidden="1" w:unhideWhenUsed="1"/>
+    <w:lsdException w:name="Table Grid 2" w:semiHidden="1" w:unhideWhenUsed="1"/>
+    <w:lsdException w:name="Table Grid 3" w:semiHidden="1" w:unhideWhenUsed="1"/>
+    <w:lsdException w:name="Table Grid 4" w:semiHidden="1" w:unhideWhenUsed="1"/>
+    <w:lsdException w:name="Table Grid 5" w:semiHidden="1" w:unhideWhenUsed="1"/>
+    <w:lsdException w:name="Table Grid 6" w:semiHidden="1" w:unhideWhenUsed="1"/>
+    <w:lsdException w:name="Table Grid 7" w:semiHidden="1" w:unhideWhenUsed="1"/>
+    <w:lsdException w:name="Table Grid 8" w:semiHidden="1" w:unhideWhenUsed="1"/>
+    <w:lsdException w:name="Table List 1" w:semiHidden="1" w:unhideWhenUsed="1"/>
+    <w:lsdException w:name="Table List 2" w:semiHidden="1" w:unhideWhenUsed="1"/>
+    <w:lsdException w:name="Table List 3" w:semiHidden="1" w:unhideWhenUsed="1"/>
+    <w:lsdException w:name="Table List 4" w:semiHidden="1" w:unhideWhenUsed="1"/>
+    <w:lsdException w:name="Table List 5" w:semiHidden="1" w:unhideWhenUsed="1"/>
+    <w:lsdException w:name="Table List 6" w:semiHidden="1" w:unhideWhenUsed="1"/>
+    <w:lsdException w:name="Table List 7" w:semiHidden="1" w:unhideWhenUsed="1"/>
+    <w:lsdException w:name="Table List 8" w:semiHidden="1" w:unhideWhenUsed="1"/>
+    <w:lsdException w:name="Table 3D effects 1" w:semiHidden="1" w:unhideWhenUsed="1"/>
+    <w:lsdException w:name="Table 3D effects 2" w:semiHidden="1" w:unhideWhenUsed="1"/>
+    <w:lsdException w:name="Table 3D effects 3" w:semiHidden="1" w:unhideWhenUsed="1"/>
+    <w:lsdException w:name="Table Contemporary" w:semiHidden="1" w:unhideWhenUsed="1"/>
+    <w:lsdException w:name="Table Elegant" w:semiHidden="1" w:unhideWhenUsed="1"/>
+    <w:lsdException w:name="Table Professional" w:semiHidden="1" w:unhideWhenUsed="1"/>
+    <w:lsdException w:name="Table Subtle 1" w:semiHidden="1" w:unhideWhenUsed="1"/>
+    <w:lsdException w:name="Table Subtle 2" w:semiHidden="1" w:unhideWhenUsed="1"/>
+    <w:lsdException w:name="Table Web 1" w:semiHidden="1" w:unhideWhenUsed="1"/>
+    <w:lsdException w:name="Table Web 2" w:semiHidden="1" w:unhideWhenUsed="1"/>
+    <w:lsdException w:name="Table Web 3" w:semiHidden="1" w:unhideWhenUsed="1"/>
+    <w:lsdException w:name="Balloon Text" w:semiHidden="1" w:unhideWhenUsed="1"/>
+    <w:lsdException w:name="Table Grid" w:uiPriority="59"/>
+    <w:lsdException w:name="Table Theme" w:semiHidden="1" w:unhideWhenUsed="1"/>
+    <w:lsdException w:name="Placeholder Text" w:semiHidden="1"/>
+    <w:lsdException w:name="No Spacing" w:uiPriority="1" w:qFormat="1"/>
+    <w:lsdException w:name="Light Shading" w:uiPriority="60"/>
+    <w:lsdException w:name="Light List" w:uiPriority="61"/>
+    <w:lsdException w:name="Light Grid" w:uiPriority="62"/>
+    <w:lsdException w:name="Medium Shading 1" w:uiPriority="63"/>
+    <w:lsdException w:name="Medium Shading 2" w:uiPriority="64"/>
+    <w:lsdException w:name="Medium List 1" w:uiPriority="65"/>
+    <w:lsdException w:name="Medium List 2" w:uiPriority="66"/>
+    <w:lsdException w:name="Medium Grid 1" w:uiPriority="67"/>
+    <w:lsdException w:name="Medium Grid 2" w:uiPriority="68"/>
+    <w:lsdException w:name="Medium Grid 3" w:uiPriority="69"/>
+    <w:lsdException w:name="Dark List" w:uiPriority="70"/>
+    <w:lsdException w:name="Colorful Shading" w:uiPriority="71"/>
+    <w:lsdException w:name="Colorful List" w:uiPriority="72"/>
+    <w:lsdException w:name="Colorful Grid" w:uiPriority="73"/>
+    <w:lsdException w:name="Light Shading Accent 1" w:uiPriority="60"/>
+    <w:lsdException w:name="Light List Accent 1" w:uiPriority="61"/>
+    <w:lsdException w:name="Light Grid Accent 1" w:uiPriority="62"/>
+    <w:lsdException w:name="Medium Shading 1 Accent 1" w:uiPriority="63"/>
+    <w:lsdException w:name="Medium Shading 2 Accent 1" w:uiPriority="64"/>
+    <w:lsdException w:name="Medium List 1 Accent 1" w:uiPriority="65"/>
+    <w:lsdException w:name="Revision" w:semiHidden="1"/>
+    <w:lsdException w:name="List Paragraph" w:uiPriority="34" w:qFormat="1"/>
+    <w:lsdException w:name="Quote" w:uiPriority="29" w:qFormat="1"/>
+    <w:lsdException w:name="Intense Quote" w:uiPriority="30" w:qFormat="1"/>
+    <w:lsdException w:name="Medium List 2 Accent 1" w:uiPriority="66"/>
+    <w:lsdException w:name="Medium Grid 1 Accent 1" w:uiPriority="67"/>
+    <w:lsdException w:name="Medium Grid 2 Accent 1" w:uiPriority="68"/>
+    <w:lsdException w:name="Medium Grid 3 Accent 1" w:uiPriority="69"/>
+    <w:lsdException w:name="Dark List Accent 1" w:uiPriority="70"/>
+    <w:lsdException w:name="Colorful Shading Accent 1" w:uiPriority="71"/>
+    <w:lsdException w:name="Colorful List Accent 1" w:uiPriority="72"/>
+    <w:lsdException w:name="Colorful Grid Accent 1" w:uiPriority="73"/>
+    <w:lsdException w:name="Light Shading Accent 2" w:uiPriority="60"/>
+    <w:lsdException w:name="Light List Accent 2" w:uiPriority="61"/>
+    <w:lsdException w:name="Light Grid Accent 2" w:uiPriority="62"/>
+    <w:lsdException w:name="Medium Shading 1 Accent 2" w:uiPriority="63"/>
+    <w:lsdException w:name="Medium Shading 2 Accent 2" w:uiPriority="64"/>
+    <w:lsdException w:name="Medium List 1 Accent 2" w:uiPriority="65"/>
+    <w:lsdException w:name="Medium List 2 Accent 2" w:uiPriority="66"/>
+    <w:lsdException w:name="Medium Grid 1 Accent 2" w:uiPriority="67"/>
+    <w:lsdException w:name="Medium Grid 2 Accent 2" w:uiPriority="68"/>
+    <w:lsdException w:name="Medium Grid 3 Accent 2" w:uiPriority="69"/>
+    <w:lsdException w:name="Dark List Accent 2" w:uiPriority="70"/>
+    <w:lsdException w:name="Colorful Shading Accent 2" w:uiPriority="71"/>
+    <w:lsdException w:name="Colorful List Accent 2" w:uiPriority="72"/>
+    <w:lsdException w:name="Colorful Grid Accent 2" w:uiPriority="73"/>
+    <w:lsdException w:name="Light Shading Accent 3" w:uiPriority="60"/>
+    <w:lsdException w:name="Light List Accent 3" w:uiPriority="61"/>
+    <w:lsdException w:name="Light Grid Accent 3" w:uiPriority="62"/>
+    <w:lsdException w:name="Medium Shading 1 Accent 3" w:uiPriority="63"/>
+    <w:lsdException w:name="Medium Shading 2 Accent 3" w:uiPriority="64"/>
+    <w:lsdException w:name="Medium List 1 Accent 3" w:uiPriority="65"/>
+    <w:lsdException w:name="Medium List 2 Accent 3" w:uiPriority="66"/>
+    <w:lsdException w:name="Medium Grid 1 Accent 3" w:uiPriority="67"/>
+    <w:lsdException w:name="Medium Grid 2 Accent 3" w:uiPriority="68"/>
+    <w:lsdException w:name="Medium Grid 3 Accent 3" w:uiPriority="69"/>
+    <w:lsdException w:name="Dark List Accent 3" w:uiPriority="70"/>
+    <w:lsdException w:name="Colorful Shading Accent 3" w:uiPriority="71"/>
+    <w:lsdException w:name="Colorful List Accent 3" w:uiPriority="72"/>
+    <w:lsdException w:name="Colorful Grid Accent 3" w:uiPriority="73"/>
+    <w:lsdException w:name="Light Shading Accent 4" w:uiPriority="60"/>
+    <w:lsdException w:name="Light List Accent 4" w:uiPriority="61"/>
+    <w:lsdException w:name="Light Grid Accent 4" w:uiPriority="62"/>
+    <w:lsdException w:name="Medium Shading 1 Accent 4" w:uiPriority="63"/>
+    <w:lsdException w:name="Medium Shading 2 Accent 4" w:uiPriority="64"/>
+    <w:lsdException w:name="Medium List 1 Accent 4" w:uiPriority="65"/>
+    <w:lsdException w:name="Medium List 2 Accent 4" w:uiPriority="66"/>
+    <w:lsdException w:name="Medium Grid 1 Accent 4" w:uiPriority="67"/>
+    <w:lsdException w:name="Medium Grid 2 Accent 4" w:uiPriority="68"/>
+    <w:lsdException w:name="Medium Grid 3 Accent 4" w:uiPriority="69"/>
+    <w:lsdException w:name="Dark List Accent 4" w:uiPriority="70"/>
+    <w:lsdException w:name="Colorful Shading Accent 4" w:uiPriority="71"/>
+    <w:lsdException w:name="Colorful List Accent 4" w:uiPriority="72"/>
+    <w:lsdException w:name="Colorful Grid Accent 4" w:uiPriority="73"/>
+    <w:lsdException w:name="Light Shading Accent 5" w:uiPriority="60"/>
+    <w:lsdException w:name="Light List Accent 5" w:uiPriority="61"/>
+    <w:lsdException w:name="Light Grid Accent 5" w:uiPriority="62"/>
+    <w:lsdException w:name="Medium Shading 1 Accent 5" w:uiPriority="63"/>
+    <w:lsdException w:name="Medium Shading 2 Accent 5" w:uiPriority="64"/>
+    <w:lsdException w:name="Medium List 1 Accent 5" w:uiPriority="65"/>
+    <w:lsdException w:name="Medium List 2 Accent 5" w:uiPriority="66"/>
+    <w:lsdException w:name="Medium Grid 1 Accent 5" w:uiPriority="67"/>
+    <w:lsdException w:name="Medium Grid 2 Accent 5" w:uiPriority="68"/>
+    <w:lsdException w:name="Medium Grid 3 Accent 5" w:uiPriority="69"/>
+    <w:lsdException w:name="Dark List Accent 5" w:uiPriority="70"/>
+    <w:lsdException w:name="Colorful Shading Accent 5" w:uiPriority="71"/>
+    <w:lsdException w:name="Colorful List Accent 5" w:uiPriority="72"/>
+    <w:lsdException w:name="Colorful Grid Accent 5" w:uiPriority="73"/>
+    <w:lsdException w:name="Light Shading Accent 6" w:uiPriority="60"/>
+    <w:lsdException w:name="Light List Accent 6" w:uiPriority="61"/>
+    <w:lsdException w:name="Light Grid Accent 6" w:uiPriority="62"/>
+    <w:lsdException w:name="Medium Shading 1 Accent 6" w:uiPriority="63"/>
+    <w:lsdException w:name="Medium Shading 2 Accent 6" w:uiPriority="64"/>
+    <w:lsdException w:name="Medium List 1 Accent 6" w:uiPriority="65"/>
+    <w:lsdException w:name="Medium List 2 Accent 6" w:uiPriority="66"/>
+    <w:lsdException w:name="Medium Grid 1 Accent 6" w:uiPriority="67"/>
+    <w:lsdException w:name="Medium Grid 2 Accent 6" w:uiPriority="68"/>
+    <w:lsdException w:name="Medium Grid 3 Accent 6" w:uiPriority="69"/>
+    <w:lsdException w:name="Dark List Accent 6" w:uiPriority="70"/>
+    <w:lsdException w:name="Colorful Shading Accent 6" w:uiPriority="71"/>
+    <w:lsdException w:name="Colorful List Accent 6" w:uiPriority="72"/>
+    <w:lsdException w:name="Colorful Grid Accent 6" w:uiPriority="73"/>
+    <w:lsdException w:name="Subtle Emphasis" w:uiPriority="19" w:qFormat="1"/>
+    <w:lsdException w:name="Intense Emphasis" w:uiPriority="21" w:qFormat="1"/>
+    <w:lsdException w:name="Subtle Reference" w:uiPriority="31" w:qFormat="1"/>
+    <w:lsdException w:name="Intense Reference" w:uiPriority="32" w:qFormat="1"/>
+    <w:lsdException w:name="Book Title" w:uiPriority="33" w:qFormat="1"/>
+    <w:lsdException w:name="Bibliography" w:semiHidden="1" w:uiPriority="37" w:unhideWhenUsed="1"/>
+    <w:lsdException w:name="TOC Heading" w:semiHidden="1" w:uiPriority="39" w:unhideWhenUsed="1" w:qFormat="1"/>
+    <w:lsdException w:name="Plain Table 1" w:uiPriority="41"/>
+    <w:lsdException w:name="Plain Table 2" w:uiPriority="42"/>
+    <w:lsdException w:name="Plain Table 3" w:uiPriority="43"/>
+    <w:lsdException w:name="Plain Table 4" w:uiPriority="44"/>
+    <w:lsdException w:name="Plain Table 5" w:uiPriority="45"/>
+    <w:lsdException w:name="Grid Table Light" w:uiPriority="40"/>
+    <w:lsdException w:name="Grid Table 1 Light" w:uiPriority="46"/>
+    <w:lsdException w:name="Grid Table 2" w:uiPriority="47"/>
+    <w:lsdException w:name="Grid Table 3" w:uiPriority="48"/>
+    <w:lsdException w:name="Grid Table 4" w:uiPriority="49"/>
+    <w:lsdException w:name="Grid Table 5 Dark" w:uiPriority="50"/>
+    <w:lsdException w:name="Grid Table 6 Colorful" w:uiPriority="51"/>
+    <w:lsdException w:name="Grid Table 7 Colorful" w:uiPriority="52"/>
+    <w:lsdException w:name="Grid Table 1 Light Accent 1" w:uiPriority="46"/>
+    <w:lsdException w:name="Grid Table 2 Accent 1" w:uiPriority="47"/>
+    <w:lsdException w:name="Grid Table 3 Accent 1" w:uiPriority="48"/>
+    <w:lsdException w:name="Grid Table 4 Accent 1" w:uiPriority="49"/>
+    <w:lsdException w:name="Grid Table 5 Dark Accent 1" w:uiPriority="50"/>
+    <w:lsdException w:name="Grid Table 6 Colorful Accent 1" w:uiPriority="51"/>
+    <w:lsdException w:name="Grid Table 7 Colorful Accent 1" w:uiPriority="52"/>
+    <w:lsdException w:name="Grid Table 1 Light Accent 2" w:uiPriority="46"/>
+    <w:lsdException w:name="Grid Table 2 Accent 2" w:uiPriority="47"/>
+    <w:lsdException w:name="Grid Table 3 Accent 2" w:uiPriority="48"/>
+    <w:lsdException w:name="Grid Table 4 Accent 2" w:uiPriority="49"/>
+    <w:lsdException w:name="Grid Table 5 Dark Accent 2" w:uiPriority="50"/>
+    <w:lsdException w:name="Grid Table 6 Colorful Accent 2" w:uiPriority="51"/>
+    <w:lsdException w:name="Grid Table 7 Colorful Accent 2" w:uiPriority="52"/>
+    <w:lsdException w:name="Grid Table 1 Light Accent 3" w:uiPriority="46"/>
+    <w:lsdException w:name="Grid Table 2 Accent 3" w:uiPriority="47"/>
+    <w:lsdException w:name="Grid Table 3 Accent 3" w:uiPriority="48"/>
+    <w:lsdException w:name="Grid Table 4 Accent 3" w:uiPriority="49"/>
+    <w:lsdException w:name="Grid Table 5 Dark Accent 3" w:uiPriority="50"/>
+    <w:lsdException w:name="Grid Table 6 Colorful Accent 3" w:uiPriority="51"/>
+    <w:lsdException w:name="Grid Table 7 Colorful Accent 3" w:uiPriority="52"/>
+    <w:lsdException w:name="Grid Table 1 Light Accent 4" w:uiPriority="46"/>
+    <w:lsdException w:name="Grid Table 2 Accent 4" w:uiPriority="47"/>
+    <w:lsdException w:name="Grid Table 3 Accent 4" w:uiPriority="48"/>
+    <w:lsdException w:name="Grid Table 4 Accent 4" w:uiPriority="49"/>
+    <w:lsdException w:name="Grid Table 5 Dark Accent 4" w:uiPriority="50"/>
+    <w:lsdException w:name="Grid Table 6 Colorful Accent 4" w:uiPriority="51"/>
+    <w:lsdException w:name="Grid Table 7 Colorful Accent 4" w:uiPriority="52"/>
+    <w:lsdException w:name="Grid Table 1 Light Accent 5" w:uiPriority="46"/>
+    <w:lsdException w:name="Grid Table 2 Accent 5" w:uiPriority="47"/>
+    <w:lsdException w:name="Grid Table 3 Accent 5" w:uiPriority="48"/>
+    <w:lsdException w:name="Grid Table 4 Accent 5" w:uiPriority="49"/>
+    <w:lsdException w:name="Grid Table 5 Dark Accent 5" w:uiPriority="50"/>
+    <w:lsdException w:name="Grid Table 6 Colorful Accent 5" w:uiPriority="51"/>
+    <w:lsdException w:name="Grid Table 7 Colorful Accent 5" w:uiPriority="52"/>
+    <w:lsdException w:name="Grid Table 1 Light Accent 6" w:uiPriority="46"/>
+    <w:lsdException w:name="Grid Table 2 Accent 6" w:uiPriority="47"/>
+    <w:lsdException w:name="Grid Table 3 Accent 6" w:uiPriority="48"/>
+    <w:lsdException w:name="Grid Table 4 Accent 6" w:uiPriority="49"/>
+    <w:lsdException w:name="Grid Table 5 Dark Accent 6" w:uiPriority="50"/>
+    <w:lsdException w:name="Grid Table 6 Colorful Accent 6" w:uiPriority="51"/>
+    <w:lsdException w:name="Grid Table 7 Colorful Accent 6" w:uiPriority="52"/>
+    <w:lsdException w:name="List Table 1 Light" w:uiPriority="46"/>
+    <w:lsdException w:name="List Table 2" w:uiPriority="47"/>
+    <w:lsdException w:name="List Table 3" w:uiPriority="48"/>
+    <w:lsdException w:name="List Table 4" w:uiPriority="49"/>
+    <w:lsdException w:name="List Table 5 Dark" w:uiPriority="50"/>
+    <w:lsdException w:name="List Table 6 Colorful" w:uiPriority="51"/>
+    <w:lsdException w:name="List Table 7 Colorful" w:uiPriority="52"/>
+    <w:lsdException w:name="List Table 1 Light Accent 1" w:uiPriority="46"/>
+    <w:lsdException w:name="List Table 2 Accent 1" w:uiPriority="47"/>
+    <w:lsdException w:name="List Table 3 Accent 1" w:uiPriority="48"/>
+    <w:lsdException w:name="List Table 4 Accent 1" w:uiPriority="49"/>
+    <w:lsdException w:name="List Table 5 Dark Accent 1" w:uiPriority="50"/>
+    <w:lsdException w:name="List Table 6 Colorful Accent 1" w:uiPriority="51"/>
+    <w:lsdException w:name="List Table 7 Colorful Accent 1" w:uiPriority="52"/>
+    <w:lsdException w:name="List Table 1 Light Accent 2" w:uiPriority="46"/>
+    <w:lsdException w:name="List Table 2 Accent 2" w:uiPriority="47"/>
+    <w:lsdException w:name="List Table 3 Accent 2" w:uiPriority="48"/>
+    <w:lsdException w:name="List Table 4 Accent 2" w:uiPriority="49"/>
+    <w:lsdException w:name="List Table 5 Dark Accent 2" w:uiPriority="50"/>
+    <w:lsdException w:name="List Table 6 Colorful Accent 2" w:uiPriority="51"/>
+    <w:lsdException w:name="List Table 7 Colorful Accent 2" w:uiPriority="52"/>
+    <w:lsdException w:name="List Table 1 Light Accent 3" w:uiPriority="46"/>
+    <w:lsdException w:name="List Table 2 Accent 3" w:uiPriority="47"/>
+    <w:lsdException w:name="List Table 3 Accent 3" w:uiPriority="48"/>
+    <w:lsdException w:name="List Table 4 Accent 3" w:uiPriority="49"/>
+    <w:lsdException w:name="List Table 5 Dark Accent 3" w:uiPriority="50"/>
+    <w:lsdException w:name="List Table 6 Colorful Accent 3" w:uiPriority="51"/>
+    <w:lsdException w:name="List Table 7 Colorful Accent 3" w:uiPriority="52"/>
+    <w:lsdException w:name="List Table 1 Light Accent 4" w:uiPriority="46"/>
+    <w:lsdException w:name="List Table 2 Accent 4" w:uiPriority="47"/>
+    <w:lsdException w:name="List Table 3 Accent 4" w:uiPriority="48"/>
+    <w:lsdException w:name="List Table 4 Accent 4" w:uiPriority="49"/>
+    <w:lsdException w:name="List Table 5 Dark Accent 4" w:uiPriority="50"/>
+    <w:lsdException w:name="List Table 6 Colorful Accent 4" w:uiPriority="51"/>
+    <w:lsdException w:name="List Table 7 Colorful Accent 4" w:uiPriority="52"/>
+    <w:lsdException w:name="List Table 1 Light Accent 5" w:uiPriority="46"/>
+    <w:lsdException w:name="List Table 2 Accent 5" w:uiPriority="47"/>
+    <w:lsdException w:name="List Table 3 Accent 5" w:uiPriority="48"/>
+    <w:lsdException w:name="List Table 4 Accent 5" w:uiPriority="49"/>
+    <w:lsdException w:name="List Table 5 Dark Accent 5" w:uiPriority="50"/>
+    <w:lsdException w:name="List Table 6 Colorful Accent 5" w:uiPriority="51"/>
+    <w:lsdException w:name="List Table 7 Colorful Accent 5" w:uiPriority="52"/>
+    <w:lsdException w:name="List Table 1 Light Accent 6" w:uiPriority="46"/>
+    <w:lsdException w:name="List Table 2 Accent 6" w:uiPriority="47"/>
+    <w:lsdException w:name="List Table 3 Accent 6" w:uiPriority="48"/>
+    <w:lsdException w:name="List Table 4 Accent 6" w:uiPriority="49"/>
+    <w:lsdException w:name="List Table 5 Dark Accent 6" w:uiPriority="50"/>
+    <w:lsdException w:name="List Table 6 Colorful Accent 6" w:uiPriority="51"/>
+    <w:lsdException w:name="List Table 7 Colorful Accent 6" w:uiPriority="52"/>
   </w:latentStyles>
   <w:style w:type="paragraph" w:default="1" w:styleId="Normal">
     <w:name w:val="Normal"/>

</xml_diff>

<commit_message>
another update for a job
</commit_message>
<xml_diff>
--- a/docs/Ratliff_Cover_Letter.docx
+++ b/docs/Ratliff_Cover_Letter.docx
@@ -94,8 +94,6 @@
           <w:rFonts w:ascii="Arial" w:hAnsi="Arial" w:cs="Arial"/>
         </w:rPr>
       </w:pPr>
-      <w:bookmarkStart w:id="0" w:name="_GoBack"/>
-      <w:bookmarkEnd w:id="0"/>
     </w:p>
     <w:p>
       <w:pPr>
@@ -136,7 +134,7 @@
         <w:rPr>
           <w:rFonts w:ascii="Arial" w:hAnsi="Arial" w:cs="Arial"/>
         </w:rPr>
-        <w:t>Mobile Portal Workflow Software Dev II</w:t>
+        <w:t>Multimedia Specialist</w:t>
       </w:r>
       <w:r>
         <w:rPr>
@@ -163,7 +161,13 @@
         <w:rPr>
           <w:rFonts w:ascii="Arial" w:hAnsi="Arial" w:cs="Arial"/>
         </w:rPr>
-        <w:t>RE03028</w:t>
+        <w:t>RE03</w:t>
+      </w:r>
+      <w:r>
+        <w:rPr>
+          <w:rFonts w:ascii="Arial" w:hAnsi="Arial" w:cs="Arial"/>
+        </w:rPr>
+        <w:t>189</w:t>
       </w:r>
       <w:r>
         <w:rPr>
@@ -195,19 +199,13 @@
         <w:rPr>
           <w:rFonts w:ascii="Arial" w:hAnsi="Arial" w:cs="Arial"/>
         </w:rPr>
-        <w:t xml:space="preserve">I worked closely with </w:t>
-      </w:r>
-      <w:r>
-        <w:rPr>
-          <w:rFonts w:ascii="Arial" w:hAnsi="Arial" w:cs="Arial"/>
-        </w:rPr>
-        <w:t>a</w:t>
-      </w:r>
-      <w:r>
-        <w:rPr>
-          <w:rFonts w:ascii="Arial" w:hAnsi="Arial" w:cs="Arial"/>
-        </w:rPr>
-        <w:t xml:space="preserve"> networking department to set up PKI authentication on their web servers.  I also helped them install and configure a 5 server cluster to run some specialized software.  I’ve helped maintain the internal and have guided or setup IIS configurations through my career</w:t>
+        <w:t xml:space="preserve">I </w:t>
+      </w:r>
+      <w:r>
+        <w:rPr>
+          <w:rFonts w:ascii="Arial" w:hAnsi="Arial" w:cs="Arial"/>
+        </w:rPr>
+        <w:t>have spent my professional career in web application programming and have been a photographer for 4 years.  I also have experience in videography and 3d animation</w:t>
       </w:r>
       <w:r>
         <w:rPr>
@@ -270,7 +268,7 @@
           <w:sz w:val="22"/>
           <w:szCs w:val="22"/>
         </w:rPr>
-        <w:t>4</w:t>
+        <w:t>5</w:t>
       </w:r>
       <w:r>
         <w:rPr>
@@ -357,15 +355,7 @@
           <w:sz w:val="22"/>
           <w:szCs w:val="22"/>
         </w:rPr>
-        <w:t>10</w:t>
-      </w:r>
-      <w:r>
-        <w:rPr>
-          <w:rFonts w:ascii="Arial" w:hAnsi="Arial" w:cs="Arial"/>
-          <w:sz w:val="22"/>
-          <w:szCs w:val="22"/>
-        </w:rPr>
-        <w:t xml:space="preserve"> years of SQL databases (MS SQL Server, MySQL, SQLite, and Oracle) </w:t>
+        <w:t>11 years of database work, designing and maintenance</w:t>
       </w:r>
     </w:p>
     <w:p>
@@ -388,54 +378,7 @@
           <w:sz w:val="22"/>
           <w:szCs w:val="22"/>
         </w:rPr>
-        <w:t>Work with Public</w:t>
-      </w:r>
-      <w:r>
-        <w:rPr>
-          <w:rFonts w:ascii="Arial" w:hAnsi="Arial" w:cs="Arial"/>
-          <w:sz w:val="22"/>
-          <w:szCs w:val="22"/>
-        </w:rPr>
-        <w:t xml:space="preserve"> Key Infrastructure (PKI) access control</w:t>
-      </w:r>
-      <w:r>
-        <w:rPr>
-          <w:rFonts w:ascii="Arial" w:hAnsi="Arial" w:cs="Arial"/>
-          <w:sz w:val="22"/>
-          <w:szCs w:val="22"/>
-        </w:rPr>
-        <w:t xml:space="preserve"> </w:t>
-      </w:r>
-      <w:r>
-        <w:rPr>
-          <w:rFonts w:ascii="Arial" w:hAnsi="Arial" w:cs="Arial"/>
-          <w:sz w:val="22"/>
-          <w:szCs w:val="22"/>
-        </w:rPr>
-        <w:t>via Common Access Cards for applications</w:t>
-      </w:r>
-    </w:p>
-    <w:p>
-      <w:pPr>
-        <w:numPr>
-          <w:ilvl w:val="0"/>
-          <w:numId w:val="11"/>
-        </w:numPr>
-        <w:spacing w:line="360" w:lineRule="auto"/>
-        <w:ind w:left="360"/>
-        <w:rPr>
-          <w:rFonts w:ascii="Arial" w:hAnsi="Arial" w:cs="Arial"/>
-          <w:sz w:val="22"/>
-          <w:szCs w:val="22"/>
-        </w:rPr>
-      </w:pPr>
-      <w:r>
-        <w:rPr>
-          <w:rFonts w:ascii="Arial" w:hAnsi="Arial" w:cs="Arial"/>
-          <w:sz w:val="22"/>
-          <w:szCs w:val="22"/>
-        </w:rPr>
-        <w:t>IIS and server configuration</w:t>
+        <w:t>15 years of experience in 3d modeling, videography and photography</w:t>
       </w:r>
     </w:p>
     <w:p>
@@ -552,6 +495,8 @@
         </w:rPr>
         <w:t>Trevor Ratliff</w:t>
       </w:r>
+      <w:bookmarkStart w:id="0" w:name="_GoBack"/>
+      <w:bookmarkEnd w:id="0"/>
     </w:p>
     <w:sectPr>
       <w:headerReference w:type="default" r:id="rId8"/>

</xml_diff>